<commit_message>
SRS changes from google drive
Changes made by entire team for the week. REMINDER: commit the SRS
after all modifications you make.
Also small grammatical changes to SAD
</commit_message>
<xml_diff>
--- a/SRS_DRAFT.docx.docx
+++ b/SRS_DRAFT.docx.docx
@@ -527,14 +527,14 @@
         <w:tblLook w:val="0000"/>
       </w:tblPr>
       <w:tblGrid>
-        <w:gridCol w:w="3000"/>
-        <w:gridCol w:w="2580"/>
-        <w:gridCol w:w="2790"/>
+        <w:gridCol w:w="2970"/>
+        <w:gridCol w:w="2130"/>
+        <w:gridCol w:w="3270"/>
         <w:tblGridChange w:id="0">
           <w:tblGrid>
-            <w:gridCol w:w="3000"/>
-            <w:gridCol w:w="2580"/>
-            <w:gridCol w:w="2790"/>
+            <w:gridCol w:w="2970"/>
+            <w:gridCol w:w="2130"/>
+            <w:gridCol w:w="3270"/>
           </w:tblGrid>
         </w:tblGridChange>
       </w:tblGrid>
@@ -604,6 +604,223 @@
               </w:rPr>
               <w:t xml:space="preserve">arosser95@gmail.com</w:t>
             </w:r>
+            <w:r>
+              <w:rPr>
+                <w:rtl w:val="0"/>
+              </w:rPr>
+            </w:r>
+          </w:p>
+        </w:tc>
+      </w:tr>
+      <w:tr>
+        <w:trPr>
+          <w:trHeight w:val="1360" w:hRule="atLeast"/>
+        </w:trPr>
+        <w:tc>
+          <w:tcPr/>
+          <w:p>
+            <w:pPr>
+              <w:spacing w:after="0" w:before="0" w:line="240" w:lineRule="auto"/>
+              <w:contextualSpacing w:val="0"/>
+              <w:jc w:val="left"/>
+            </w:pPr>
+            <w:commentRangeStart w:id="0"/>
+            <w:commentRangeEnd w:id="0"/>
+            <w:r>
+              <w:commentReference w:id="0"/>
+            </w:r>
+            <w:r>
+              <w:rPr>
+                <w:rFonts w:ascii="Arial" w:cs="Arial" w:eastAsia="Arial" w:hAnsi="Arial"/>
+                <w:sz w:val="24"/>
+                <w:szCs w:val="24"/>
+                <w:rtl w:val="0"/>
+              </w:rPr>
+              <w:t xml:space="preserve">Costa Papadakos</w:t>
+            </w:r>
+          </w:p>
+          <w:p>
+            <w:pPr>
+              <w:spacing w:after="0" w:line="240" w:lineRule="auto"/>
+              <w:contextualSpacing w:val="0"/>
+            </w:pPr>
+            <w:r>
+              <w:rPr>
+                <w:rFonts w:ascii="Arial" w:cs="Arial" w:eastAsia="Arial" w:hAnsi="Arial"/>
+                <w:sz w:val="24"/>
+                <w:szCs w:val="24"/>
+                <w:rtl w:val="0"/>
+              </w:rPr>
+              <w:t xml:space="preserve">Philippe Kuret</w:t>
+            </w:r>
+          </w:p>
+          <w:p>
+            <w:pPr>
+              <w:spacing w:after="0" w:line="240" w:lineRule="auto"/>
+              <w:contextualSpacing w:val="0"/>
+            </w:pPr>
+            <w:r>
+              <w:rPr>
+                <w:rFonts w:ascii="Arial" w:cs="Arial" w:eastAsia="Arial" w:hAnsi="Arial"/>
+                <w:sz w:val="24"/>
+                <w:szCs w:val="24"/>
+                <w:rtl w:val="0"/>
+              </w:rPr>
+              <w:t xml:space="preserve">Adriel Fabella</w:t>
+            </w:r>
+          </w:p>
+          <w:p>
+            <w:pPr>
+              <w:spacing w:after="0" w:line="240" w:lineRule="auto"/>
+              <w:contextualSpacing w:val="0"/>
+            </w:pPr>
+            <w:r>
+              <w:rPr>
+                <w:rFonts w:ascii="Arial" w:cs="Arial" w:eastAsia="Arial" w:hAnsi="Arial"/>
+                <w:sz w:val="24"/>
+                <w:szCs w:val="24"/>
+                <w:rtl w:val="0"/>
+              </w:rPr>
+              <w:t xml:space="preserve">                             </w:t>
+            </w:r>
+            <w:r>
+              <w:rPr>
+                <w:rtl w:val="0"/>
+              </w:rPr>
+            </w:r>
+          </w:p>
+        </w:tc>
+        <w:tc>
+          <w:tcPr/>
+          <w:p>
+            <w:pPr>
+              <w:spacing w:after="0" w:before="0" w:line="240" w:lineRule="auto"/>
+              <w:contextualSpacing w:val="0"/>
+              <w:jc w:val="center"/>
+            </w:pPr>
+            <w:r>
+              <w:rPr>
+                <w:rFonts w:ascii="Arial" w:cs="Arial" w:eastAsia="Arial" w:hAnsi="Arial"/>
+                <w:sz w:val="24"/>
+                <w:szCs w:val="24"/>
+                <w:rtl w:val="0"/>
+              </w:rPr>
+              <w:t xml:space="preserve">26665691</w:t>
+            </w:r>
+          </w:p>
+          <w:p>
+            <w:pPr>
+              <w:spacing w:after="0" w:line="240" w:lineRule="auto"/>
+              <w:contextualSpacing w:val="0"/>
+              <w:jc w:val="center"/>
+            </w:pPr>
+            <w:r>
+              <w:rPr>
+                <w:rFonts w:ascii="Arial" w:cs="Arial" w:eastAsia="Arial" w:hAnsi="Arial"/>
+                <w:sz w:val="24"/>
+                <w:szCs w:val="24"/>
+                <w:rtl w:val="0"/>
+              </w:rPr>
+              <w:t xml:space="preserve">27392680</w:t>
+            </w:r>
+          </w:p>
+          <w:p>
+            <w:pPr>
+              <w:spacing w:after="0" w:line="240" w:lineRule="auto"/>
+              <w:contextualSpacing w:val="0"/>
+              <w:jc w:val="center"/>
+            </w:pPr>
+            <w:r>
+              <w:rPr>
+                <w:rFonts w:ascii="Arial" w:cs="Arial" w:eastAsia="Arial" w:hAnsi="Arial"/>
+                <w:sz w:val="24"/>
+                <w:szCs w:val="24"/>
+                <w:rtl w:val="0"/>
+              </w:rPr>
+              <w:t xml:space="preserve">27466005</w:t>
+            </w:r>
+          </w:p>
+          <w:p>
+            <w:pPr>
+              <w:spacing w:after="0" w:line="240" w:lineRule="auto"/>
+              <w:contextualSpacing w:val="0"/>
+              <w:jc w:val="center"/>
+            </w:pPr>
+            <w:r>
+              <w:rPr>
+                <w:rtl w:val="0"/>
+              </w:rPr>
+            </w:r>
+          </w:p>
+        </w:tc>
+        <w:tc>
+          <w:tcPr/>
+          <w:p>
+            <w:pPr>
+              <w:spacing w:after="0" w:before="0" w:line="240" w:lineRule="auto"/>
+              <w:contextualSpacing w:val="0"/>
+              <w:jc w:val="center"/>
+            </w:pPr>
+            <w:r>
+              <w:rPr>
+                <w:rFonts w:ascii="Arial" w:cs="Arial" w:eastAsia="Arial" w:hAnsi="Arial"/>
+                <w:sz w:val="24"/>
+                <w:szCs w:val="24"/>
+                <w:rtl w:val="0"/>
+              </w:rPr>
+              <w:t xml:space="preserve">cotsop@gmail.com</w:t>
+            </w:r>
+          </w:p>
+          <w:p>
+            <w:pPr>
+              <w:spacing w:after="0" w:before="0" w:line="240" w:lineRule="auto"/>
+              <w:contextualSpacing w:val="0"/>
+              <w:jc w:val="center"/>
+            </w:pPr>
+            <w:r>
+              <w:rPr>
+                <w:rFonts w:ascii="Arial" w:cs="Arial" w:eastAsia="Arial" w:hAnsi="Arial"/>
+                <w:sz w:val="24"/>
+                <w:szCs w:val="24"/>
+                <w:rtl w:val="0"/>
+              </w:rPr>
+              <w:t xml:space="preserve">philippekuret@gmail.com</w:t>
+            </w:r>
+          </w:p>
+          <w:p>
+            <w:pPr>
+              <w:spacing w:after="0" w:before="0" w:line="240" w:lineRule="auto"/>
+              <w:contextualSpacing w:val="0"/>
+              <w:jc w:val="center"/>
+            </w:pPr>
+            <w:r>
+              <w:rPr>
+                <w:rFonts w:ascii="Arial" w:cs="Arial" w:eastAsia="Arial" w:hAnsi="Arial"/>
+                <w:sz w:val="24"/>
+                <w:szCs w:val="24"/>
+                <w:rtl w:val="0"/>
+              </w:rPr>
+              <w:t xml:space="preserve">adriel.fab@gmail.com</w:t>
+            </w:r>
+          </w:p>
+          <w:p>
+            <w:pPr>
+              <w:spacing w:after="0" w:before="0" w:line="240" w:lineRule="auto"/>
+              <w:contextualSpacing w:val="0"/>
+              <w:jc w:val="center"/>
+            </w:pPr>
+            <w:r>
+              <w:rPr>
+                <w:rtl w:val="0"/>
+              </w:rPr>
+            </w:r>
+          </w:p>
+          <w:p>
+            <w:pPr>
+              <w:spacing w:after="0" w:before="0" w:line="240" w:lineRule="auto"/>
+              <w:contextualSpacing w:val="0"/>
+              <w:jc w:val="center"/>
+            </w:pPr>
             <w:r>
               <w:rPr>
                 <w:rtl w:val="0"/>
@@ -624,20 +841,6 @@
               <w:contextualSpacing w:val="0"/>
               <w:jc w:val="left"/>
             </w:pPr>
-            <w:commentRangeStart w:id="0"/>
-            <w:commentRangeEnd w:id="0"/>
-            <w:r>
-              <w:commentReference w:id="0"/>
-            </w:r>
-            <w:r>
-              <w:rPr>
-                <w:rFonts w:ascii="Arial" w:cs="Arial" w:eastAsia="Arial" w:hAnsi="Arial"/>
-                <w:sz w:val="24"/>
-                <w:szCs w:val="24"/>
-                <w:rtl w:val="0"/>
-              </w:rPr>
-              <w:t xml:space="preserve">Costa Papadakos</w:t>
-            </w:r>
             <w:r>
               <w:rPr>
                 <w:rtl w:val="0"/>
@@ -651,17 +854,8 @@
             <w:pPr>
               <w:spacing w:after="0" w:before="0" w:line="240" w:lineRule="auto"/>
               <w:contextualSpacing w:val="0"/>
-              <w:jc w:val="center"/>
-            </w:pPr>
-            <w:r>
-              <w:rPr>
-                <w:rFonts w:ascii="Arial" w:cs="Arial" w:eastAsia="Arial" w:hAnsi="Arial"/>
-                <w:sz w:val="24"/>
-                <w:szCs w:val="24"/>
-                <w:rtl w:val="0"/>
-              </w:rPr>
-              <w:t xml:space="preserve">26665691</w:t>
-            </w:r>
+              <w:jc w:val="left"/>
+            </w:pPr>
             <w:r>
               <w:rPr>
                 <w:rtl w:val="0"/>
@@ -675,17 +869,8 @@
             <w:pPr>
               <w:spacing w:after="0" w:before="0" w:line="240" w:lineRule="auto"/>
               <w:contextualSpacing w:val="0"/>
-              <w:jc w:val="center"/>
-            </w:pPr>
-            <w:r>
-              <w:rPr>
-                <w:rFonts w:ascii="Arial" w:cs="Arial" w:eastAsia="Arial" w:hAnsi="Arial"/>
-                <w:sz w:val="24"/>
-                <w:szCs w:val="24"/>
-                <w:rtl w:val="0"/>
-              </w:rPr>
-              <w:t xml:space="preserve">cotsop@gmail.com</w:t>
-            </w:r>
+              <w:jc w:val="left"/>
+            </w:pPr>
             <w:r>
               <w:rPr>
                 <w:rtl w:val="0"/>
@@ -699,7 +884,7 @@
       <w:pPr>
         <w:spacing w:after="0" w:before="120" w:line="240" w:lineRule="auto"/>
         <w:contextualSpacing w:val="0"/>
-        <w:jc w:val="right"/>
+        <w:jc w:val="left"/>
       </w:pPr>
       <w:r>
         <w:rPr>
@@ -1114,7 +1299,37 @@
                 <w:szCs w:val="24"/>
                 <w:rtl w:val="0"/>
               </w:rPr>
-              <w:t xml:space="preserve">Rosser</w:t>
+              <w:t xml:space="preserve">Rosser, </w:t>
+            </w:r>
+          </w:p>
+          <w:p>
+            <w:pPr>
+              <w:widowControl w:val="0"/>
+              <w:spacing w:after="0" w:line="360" w:lineRule="auto"/>
+              <w:contextualSpacing w:val="0"/>
+            </w:pPr>
+            <w:r>
+              <w:rPr>
+                <w:sz w:val="24"/>
+                <w:szCs w:val="24"/>
+                <w:rtl w:val="0"/>
+              </w:rPr>
+              <w:t xml:space="preserve">      P. Kuret,</w:t>
+            </w:r>
+          </w:p>
+          <w:p>
+            <w:pPr>
+              <w:widowControl w:val="0"/>
+              <w:spacing w:after="0" w:line="360" w:lineRule="auto"/>
+              <w:contextualSpacing w:val="0"/>
+            </w:pPr>
+            <w:r>
+              <w:rPr>
+                <w:sz w:val="24"/>
+                <w:szCs w:val="24"/>
+                <w:rtl w:val="0"/>
+              </w:rPr>
+              <w:t xml:space="preserve">      C. Papadakos</w:t>
             </w:r>
           </w:p>
         </w:tc>
@@ -1172,6 +1387,7 @@
               <w:widowControl w:val="0"/>
               <w:spacing w:after="0" w:line="360" w:lineRule="auto"/>
               <w:contextualSpacing w:val="0"/>
+              <w:jc w:val="center"/>
             </w:pPr>
             <w:r>
               <w:rPr>
@@ -1234,6 +1450,7 @@
               <w:widowControl w:val="0"/>
               <w:spacing w:after="0" w:line="360" w:lineRule="auto"/>
               <w:contextualSpacing w:val="0"/>
+              <w:jc w:val="center"/>
             </w:pPr>
             <w:r>
               <w:rPr>
@@ -2564,6 +2781,12 @@
         <w:spacing w:after="100" w:before="0" w:line="276" w:lineRule="auto"/>
         <w:contextualSpacing w:val="0"/>
       </w:pPr>
+      <w:r>
+        <w:rPr>
+          <w:rtl w:val="0"/>
+        </w:rPr>
+        <w:t xml:space="preserve">4</w:t>
+      </w:r>
       <w:hyperlink w:anchor="_1pxezwc">
         <w:r>
           <w:rPr>
@@ -2575,7 +2798,7 @@
             <w:u w:val="single"/>
             <w:rtl w:val="0"/>
           </w:rPr>
-          <w:t xml:space="preserve">3.</w:t>
+          <w:t xml:space="preserve">.</w:t>
         </w:r>
       </w:hyperlink>
       <w:hyperlink w:anchor="_1pxezwc">
@@ -2638,6 +2861,192 @@
       </w:hyperlink>
     </w:p>
     <w:p>
+      <w:pPr>
+        <w:widowControl w:val="0"/>
+        <w:spacing w:after="0" w:line="276" w:lineRule="auto"/>
+        <w:contextualSpacing w:val="0"/>
+      </w:pPr>
+      <w:r>
+        <w:rPr>
+          <w:rtl w:val="0"/>
+        </w:rPr>
+      </w:r>
+    </w:p>
+    <w:tbl>
+      <w:tblPr>
+        <w:tblStyle w:val="Table5"/>
+        <w:bidi w:val="0"/>
+        <w:tblW w:w="9360.0" w:type="dxa"/>
+        <w:jc w:val="left"/>
+        <w:tblInd w:w="-115.0" w:type="dxa"/>
+        <w:tblBorders>
+          <w:top w:color="000000" w:space="0" w:sz="6" w:val="single"/>
+          <w:left w:color="000000" w:space="0" w:sz="6" w:val="single"/>
+          <w:bottom w:color="000000" w:space="0" w:sz="6" w:val="single"/>
+          <w:right w:color="000000" w:space="0" w:sz="6" w:val="single"/>
+          <w:insideH w:color="000000" w:space="0" w:sz="6" w:val="single"/>
+          <w:insideV w:color="000000" w:space="0" w:sz="6" w:val="single"/>
+        </w:tblBorders>
+        <w:tblLayout w:type="fixed"/>
+        <w:tblLook w:val="0000"/>
+      </w:tblPr>
+      <w:tblGrid>
+        <w:gridCol w:w="6240"/>
+        <w:gridCol w:w="2760"/>
+        <w:gridCol w:w="360"/>
+        <w:tblGridChange w:id="0">
+          <w:tblGrid>
+            <w:gridCol w:w="6240"/>
+            <w:gridCol w:w="2760"/>
+            <w:gridCol w:w="360"/>
+          </w:tblGrid>
+        </w:tblGridChange>
+      </w:tblGrid>
+      <w:tr>
+        <w:tc>
+          <w:tcPr/>
+          <w:p>
+            <w:pPr>
+              <w:widowControl w:val="0"/>
+              <w:spacing w:after="0" w:before="720" w:lineRule="auto"/>
+              <w:contextualSpacing w:val="0"/>
+            </w:pPr>
+            <w:r>
+              <w:rPr>
+                <w:sz w:val="24"/>
+                <w:szCs w:val="24"/>
+                <w:rtl w:val="0"/>
+              </w:rPr>
+              <w:t xml:space="preserve">LOTUS Calendar</w:t>
+            </w:r>
+          </w:p>
+        </w:tc>
+        <w:tc>
+          <w:tcPr>
+            <w:tcBorders>
+              <w:right w:color="000000" w:space="0" w:sz="0" w:val="nil"/>
+            </w:tcBorders>
+          </w:tcPr>
+          <w:p>
+            <w:pPr>
+              <w:widowControl w:val="0"/>
+              <w:tabs>
+                <w:tab w:val="left" w:pos="1135"/>
+              </w:tabs>
+              <w:spacing w:after="0" w:before="720" w:lineRule="auto"/>
+              <w:ind w:right="68"/>
+              <w:contextualSpacing w:val="0"/>
+            </w:pPr>
+            <w:r>
+              <w:rPr>
+                <w:sz w:val="24"/>
+                <w:szCs w:val="24"/>
+                <w:rtl w:val="0"/>
+              </w:rPr>
+              <w:t xml:space="preserve">Version: 1.0</w:t>
+            </w:r>
+            <w:r>
+              <w:rPr>
+                <w:rtl w:val="0"/>
+              </w:rPr>
+            </w:r>
+          </w:p>
+        </w:tc>
+        <w:tc>
+          <w:tcPr>
+            <w:tcBorders>
+              <w:left w:color="000000" w:space="0" w:sz="0" w:val="nil"/>
+            </w:tcBorders>
+          </w:tcPr>
+          <w:p>
+            <w:pPr>
+              <w:widowControl w:val="0"/>
+              <w:tabs>
+                <w:tab w:val="left" w:pos="1135"/>
+              </w:tabs>
+              <w:spacing w:after="0" w:before="720" w:lineRule="auto"/>
+              <w:ind w:left="462" w:right="72" w:firstLine="0"/>
+              <w:contextualSpacing w:val="0"/>
+              <w:jc w:val="right"/>
+            </w:pPr>
+            <w:commentRangeStart w:id="1"/>
+            <w:commentRangeEnd w:id="1"/>
+            <w:r>
+              <w:commentReference w:id="1"/>
+            </w:r>
+            <w:r>
+              <w:rPr>
+                <w:rtl w:val="0"/>
+              </w:rPr>
+            </w:r>
+          </w:p>
+        </w:tc>
+      </w:tr>
+      <w:tr>
+        <w:tc>
+          <w:tcPr/>
+          <w:p>
+            <w:pPr>
+              <w:widowControl w:val="0"/>
+              <w:spacing w:after="0" w:before="720" w:lineRule="auto"/>
+              <w:contextualSpacing w:val="0"/>
+            </w:pPr>
+            <w:r>
+              <w:rPr>
+                <w:sz w:val="24"/>
+                <w:szCs w:val="24"/>
+                <w:rtl w:val="0"/>
+              </w:rPr>
+              <w:t xml:space="preserve">Software Requirements Specification</w:t>
+            </w:r>
+          </w:p>
+        </w:tc>
+        <w:tc>
+          <w:tcPr>
+            <w:tcBorders>
+              <w:right w:color="000000" w:space="0" w:sz="0" w:val="nil"/>
+            </w:tcBorders>
+          </w:tcPr>
+          <w:p>
+            <w:pPr>
+              <w:widowControl w:val="0"/>
+              <w:spacing w:after="0" w:before="720" w:lineRule="auto"/>
+              <w:contextualSpacing w:val="0"/>
+            </w:pPr>
+            <w:r>
+              <w:rPr>
+                <w:sz w:val="24"/>
+                <w:szCs w:val="24"/>
+                <w:rtl w:val="0"/>
+              </w:rPr>
+              <w:t xml:space="preserve">Date: 12/11/2016</w:t>
+            </w:r>
+          </w:p>
+        </w:tc>
+        <w:tc>
+          <w:tcPr>
+            <w:tcBorders>
+              <w:left w:color="000000" w:space="0" w:sz="0" w:val="nil"/>
+            </w:tcBorders>
+          </w:tcPr>
+          <w:p>
+            <w:pPr>
+              <w:widowControl w:val="0"/>
+              <w:spacing w:after="0" w:before="720" w:lineRule="auto"/>
+              <w:ind w:right="79"/>
+              <w:contextualSpacing w:val="0"/>
+              <w:jc w:val="right"/>
+            </w:pPr>
+            <w:r>
+              <w:rPr>
+                <w:rtl w:val="0"/>
+              </w:rPr>
+            </w:r>
+          </w:p>
+        </w:tc>
+      </w:tr>
+    </w:tbl>
+    <w:p>
       <w:r>
         <w:br w:type="page"/>
       </w:r>
@@ -2680,6 +3089,74 @@
       </w:r>
     </w:p>
     <w:p>
+      <w:pPr>
+        <w:tabs>
+          <w:tab w:val="right" w:pos="9350"/>
+        </w:tabs>
+        <w:spacing w:after="0" w:before="0" w:line="360" w:lineRule="auto"/>
+        <w:contextualSpacing w:val="0"/>
+      </w:pPr>
+      <w:hyperlink w:anchor="_2jxsxqh">
+        <w:r>
+          <w:rPr>
+            <w:rFonts w:ascii="Calibri" w:cs="Calibri" w:eastAsia="Calibri" w:hAnsi="Calibri"/>
+            <w:b w:val="0"/>
+            <w:color w:val="0000ff"/>
+            <w:sz w:val="24"/>
+            <w:szCs w:val="24"/>
+            <w:u w:val="single"/>
+            <w:rtl w:val="0"/>
+          </w:rPr>
+          <w:t xml:space="preserve">Figure </w:t>
+        </w:r>
+      </w:hyperlink>
+      <w:hyperlink w:anchor="_2jxsxqh">
+        <w:r>
+          <w:rPr>
+            <w:color w:val="0000ff"/>
+            <w:sz w:val="24"/>
+            <w:szCs w:val="24"/>
+            <w:u w:val="single"/>
+            <w:rtl w:val="0"/>
+          </w:rPr>
+          <w:t xml:space="preserve">2</w:t>
+        </w:r>
+      </w:hyperlink>
+      <w:hyperlink w:anchor="_2jxsxqh">
+        <w:r>
+          <w:rPr>
+            <w:rFonts w:ascii="Calibri" w:cs="Calibri" w:eastAsia="Calibri" w:hAnsi="Calibri"/>
+            <w:b w:val="0"/>
+            <w:color w:val="0000ff"/>
+            <w:sz w:val="24"/>
+            <w:szCs w:val="24"/>
+            <w:u w:val="single"/>
+            <w:rtl w:val="0"/>
+          </w:rPr>
+          <w:t xml:space="preserve">. Use case model.</w:t>
+        </w:r>
+      </w:hyperlink>
+      <w:hyperlink w:anchor="_2jxsxqh">
+        <w:r>
+          <w:rPr>
+            <w:rFonts w:ascii="Calibri" w:cs="Calibri" w:eastAsia="Calibri" w:hAnsi="Calibri"/>
+            <w:b w:val="0"/>
+            <w:sz w:val="24"/>
+            <w:szCs w:val="24"/>
+            <w:rtl w:val="0"/>
+          </w:rPr>
+          <w:tab/>
+        </w:r>
+      </w:hyperlink>
+      <w:hyperlink w:anchor="_Toc353553752">
+        <w:r>
+          <w:rPr>
+            <w:rtl w:val="0"/>
+          </w:rPr>
+        </w:r>
+      </w:hyperlink>
+    </w:p>
+    <w:p>
       <w:r>
         <w:br w:type="page"/>
       </w:r>
@@ -2702,7 +3179,7 @@
         <w:pStyle w:val="Heading1"/>
         <w:numPr>
           <w:ilvl w:val="0"/>
-          <w:numId w:val="5"/>
+          <w:numId w:val="4"/>
         </w:numPr>
         <w:spacing w:before="0" w:line="360" w:lineRule="auto"/>
         <w:ind w:left="360" w:hanging="360"/>
@@ -2743,7 +3220,7 @@
           <w:szCs w:val="24"/>
           <w:rtl w:val="0"/>
         </w:rPr>
-        <w:t xml:space="preserve">The introduction of the Software Requirements Specifications Document provides an overview of the entire document.</w:t>
+        <w:t xml:space="preserve">This introduction provides a description and an overview of the Software Requirements Specifications of our project.</w:t>
       </w:r>
     </w:p>
     <w:p>
@@ -2780,14 +3257,15 @@
       <w:pPr>
         <w:spacing w:after="0" w:line="360" w:lineRule="auto"/>
         <w:contextualSpacing w:val="0"/>
-      </w:pPr>
-      <w:r>
-        <w:rPr>
-          <w:sz w:val="24"/>
-          <w:szCs w:val="24"/>
-          <w:rtl w:val="0"/>
-        </w:rPr>
-        <w:t xml:space="preserve">This section defines the role or purpose of the Software Requirements Specifications Document and briefly describes the structure of the document. Identify the intended audience for the document is identified, with an indication of how they are expected to use the document.</w:t>
+        <w:jc w:val="both"/>
+      </w:pPr>
+      <w:r>
+        <w:rPr>
+          <w:sz w:val="24"/>
+          <w:szCs w:val="24"/>
+          <w:rtl w:val="0"/>
+        </w:rPr>
+        <w:t xml:space="preserve">The purpose of this document is to provide a report on the requirements for the “Lotus” room reservation system. It will provide an overall description on the development of system by providing and explaining the system’s functions, constraints, assumptions, dependencies and user characteristics. It will also provide specific requirements for development. This document is intended for approval by the stakeholder and for the development team.</w:t>
       </w:r>
     </w:p>
     <w:p>
@@ -2829,14 +3307,33 @@
       <w:pPr>
         <w:spacing w:after="0" w:line="360" w:lineRule="auto"/>
         <w:contextualSpacing w:val="0"/>
-      </w:pPr>
-      <w:r>
-        <w:rPr>
-          <w:sz w:val="24"/>
-          <w:szCs w:val="24"/>
-          <w:rtl w:val="0"/>
-        </w:rPr>
-        <w:t xml:space="preserve">A brief description of what the Software Requirements Specifications Document applies to; what is affected or influenced by this document.</w:t>
+        <w:jc w:val="both"/>
+      </w:pPr>
+      <w:r>
+        <w:rPr>
+          <w:sz w:val="24"/>
+          <w:szCs w:val="24"/>
+          <w:rtl w:val="0"/>
+        </w:rPr>
+        <w:t xml:space="preserve">The “Lotus” room reservation system is an online reservation system that allow users to reserve timeslots on a college facility room. Multiple options like create, remove and modify  reservation are offered to the user. These options can be performed for each room that are saved in the directory of rooms. The user can also view all the reservations made on all rooms to look at the availabilities. All system information like the users and the rooms are maintained in a database, </w:t>
+      </w:r>
+      <w:commentRangeStart w:id="3"/>
+      <w:r>
+        <w:rPr>
+          <w:sz w:val="24"/>
+          <w:szCs w:val="24"/>
+          <w:rtl w:val="0"/>
+        </w:rPr>
+        <w:t xml:space="preserve">which is located on a web-server</w:t>
+      </w:r>
+      <w:commentRangeEnd w:id="3"/>
+      <w:r>
+        <w:commentReference w:id="3"/>
+      </w:r>
+      <w:r>
+        <w:rPr>
+          <w:rtl w:val="0"/>
+        </w:rPr>
       </w:r>
     </w:p>
     <w:p>
@@ -2878,16 +3375,177 @@
       <w:pPr>
         <w:spacing w:after="0" w:line="360" w:lineRule="auto"/>
         <w:contextualSpacing w:val="0"/>
-      </w:pPr>
-      <w:r>
-        <w:rPr>
-          <w:sz w:val="24"/>
-          <w:szCs w:val="24"/>
-          <w:rtl w:val="0"/>
-        </w:rPr>
-        <w:t xml:space="preserve">Provides the definitions of all terms, acronyms, and abbreviations required to properly interpret the Software Requirements Specifications Document.  This information may be provided by reference to the project’s Glossary.</w:t>
-      </w:r>
-    </w:p>
+        <w:jc w:val="center"/>
+      </w:pPr>
+      <w:commentRangeStart w:id="4"/>
+      <w:r>
+        <w:rPr>
+          <w:sz w:val="20"/>
+          <w:szCs w:val="20"/>
+          <w:rtl w:val="0"/>
+        </w:rPr>
+        <w:t xml:space="preserve">Table 1. Definitions</w:t>
+      </w:r>
+      <w:commentRangeEnd w:id="4"/>
+      <w:r>
+        <w:commentReference w:id="4"/>
+      </w:r>
+      <w:r>
+        <w:rPr>
+          <w:rtl w:val="0"/>
+        </w:rPr>
+      </w:r>
+    </w:p>
+    <w:tbl>
+      <w:tblPr>
+        <w:tblStyle w:val="Table6"/>
+        <w:bidi w:val="0"/>
+        <w:tblW w:w="9360.0" w:type="dxa"/>
+        <w:jc w:val="left"/>
+        <w:tblBorders>
+          <w:top w:color="000000" w:space="0" w:sz="8" w:val="single"/>
+          <w:left w:color="000000" w:space="0" w:sz="8" w:val="single"/>
+          <w:bottom w:color="000000" w:space="0" w:sz="8" w:val="single"/>
+          <w:right w:color="000000" w:space="0" w:sz="8" w:val="single"/>
+          <w:insideH w:color="000000" w:space="0" w:sz="8" w:val="single"/>
+          <w:insideV w:color="000000" w:space="0" w:sz="8" w:val="single"/>
+        </w:tblBorders>
+        <w:tblLayout w:type="fixed"/>
+        <w:tblLook w:val="0600"/>
+      </w:tblPr>
+      <w:tblGrid>
+        <w:gridCol w:w="4680"/>
+        <w:gridCol w:w="4680"/>
+        <w:tblGridChange w:id="0">
+          <w:tblGrid>
+            <w:gridCol w:w="4680"/>
+            <w:gridCol w:w="4680"/>
+          </w:tblGrid>
+        </w:tblGridChange>
+      </w:tblGrid>
+      <w:tr>
+        <w:tc>
+          <w:tcPr>
+            <w:tcMar>
+              <w:top w:w="100.0" w:type="dxa"/>
+              <w:left w:w="100.0" w:type="dxa"/>
+              <w:bottom w:w="100.0" w:type="dxa"/>
+              <w:right w:w="100.0" w:type="dxa"/>
+            </w:tcMar>
+          </w:tcPr>
+          <w:p>
+            <w:pPr>
+              <w:keepNext w:val="0"/>
+              <w:keepLines w:val="0"/>
+              <w:widowControl w:val="0"/>
+              <w:spacing w:after="0" w:before="0" w:line="240" w:lineRule="auto"/>
+              <w:ind w:left="0" w:right="0" w:firstLine="0"/>
+              <w:contextualSpacing w:val="0"/>
+              <w:jc w:val="left"/>
+            </w:pPr>
+            <w:r>
+              <w:rPr>
+                <w:b w:val="1"/>
+                <w:sz w:val="24"/>
+                <w:szCs w:val="24"/>
+                <w:rtl w:val="0"/>
+              </w:rPr>
+              <w:t xml:space="preserve">Term</w:t>
+            </w:r>
+          </w:p>
+        </w:tc>
+        <w:tc>
+          <w:tcPr>
+            <w:tcMar>
+              <w:top w:w="100.0" w:type="dxa"/>
+              <w:left w:w="100.0" w:type="dxa"/>
+              <w:bottom w:w="100.0" w:type="dxa"/>
+              <w:right w:w="100.0" w:type="dxa"/>
+            </w:tcMar>
+          </w:tcPr>
+          <w:p>
+            <w:pPr>
+              <w:keepNext w:val="0"/>
+              <w:keepLines w:val="0"/>
+              <w:widowControl w:val="0"/>
+              <w:spacing w:after="0" w:before="0" w:line="240" w:lineRule="auto"/>
+              <w:ind w:left="0" w:right="0" w:firstLine="0"/>
+              <w:contextualSpacing w:val="0"/>
+              <w:jc w:val="left"/>
+            </w:pPr>
+            <w:r>
+              <w:rPr>
+                <w:b w:val="1"/>
+                <w:sz w:val="24"/>
+                <w:szCs w:val="24"/>
+                <w:rtl w:val="0"/>
+              </w:rPr>
+              <w:t xml:space="preserve">Definition</w:t>
+            </w:r>
+          </w:p>
+        </w:tc>
+      </w:tr>
+      <w:tr>
+        <w:tc>
+          <w:tcPr>
+            <w:tcMar>
+              <w:top w:w="100.0" w:type="dxa"/>
+              <w:left w:w="100.0" w:type="dxa"/>
+              <w:bottom w:w="100.0" w:type="dxa"/>
+              <w:right w:w="100.0" w:type="dxa"/>
+            </w:tcMar>
+          </w:tcPr>
+          <w:p>
+            <w:pPr>
+              <w:keepNext w:val="0"/>
+              <w:keepLines w:val="0"/>
+              <w:widowControl w:val="0"/>
+              <w:spacing w:after="0" w:before="0" w:line="240" w:lineRule="auto"/>
+              <w:ind w:left="0" w:right="0" w:firstLine="0"/>
+              <w:contextualSpacing w:val="0"/>
+              <w:jc w:val="left"/>
+            </w:pPr>
+            <w:r>
+              <w:rPr>
+                <w:sz w:val="24"/>
+                <w:szCs w:val="24"/>
+                <w:rtl w:val="0"/>
+              </w:rPr>
+              <w:t xml:space="preserve">User</w:t>
+            </w:r>
+          </w:p>
+        </w:tc>
+        <w:tc>
+          <w:tcPr>
+            <w:tcMar>
+              <w:top w:w="100.0" w:type="dxa"/>
+              <w:left w:w="100.0" w:type="dxa"/>
+              <w:bottom w:w="100.0" w:type="dxa"/>
+              <w:right w:w="100.0" w:type="dxa"/>
+            </w:tcMar>
+          </w:tcPr>
+          <w:p>
+            <w:pPr>
+              <w:keepNext w:val="0"/>
+              <w:keepLines w:val="0"/>
+              <w:widowControl w:val="0"/>
+              <w:spacing w:after="0" w:before="0" w:line="240" w:lineRule="auto"/>
+              <w:ind w:left="0" w:right="0" w:firstLine="0"/>
+              <w:contextualSpacing w:val="0"/>
+              <w:jc w:val="left"/>
+            </w:pPr>
+            <w:r>
+              <w:rPr>
+                <w:sz w:val="24"/>
+                <w:szCs w:val="24"/>
+                <w:rtl w:val="0"/>
+              </w:rPr>
+              <w:t xml:space="preserve">Someone who interacts with the system</w:t>
+            </w:r>
+          </w:p>
+        </w:tc>
+      </w:tr>
+    </w:tbl>
     <w:p>
       <w:pPr>
         <w:spacing w:after="0" w:line="360" w:lineRule="auto"/>
@@ -2930,11 +3588,413 @@
       </w:pPr>
       <w:r>
         <w:rPr>
-          <w:sz w:val="24"/>
-          <w:szCs w:val="24"/>
-          <w:rtl w:val="0"/>
-        </w:rPr>
-        <w:t xml:space="preserve">Provide a list of all documents referenced in the SRS.</w:t>
+          <w:rFonts w:ascii="Calibri" w:cs="Calibri" w:eastAsia="Calibri" w:hAnsi="Calibri"/>
+          <w:b w:val="1"/>
+          <w:color w:val="000000"/>
+          <w:sz w:val="24"/>
+          <w:szCs w:val="24"/>
+          <w:rtl w:val="0"/>
+        </w:rPr>
+        <w:t xml:space="preserve">[1]</w:t>
+      </w:r>
+      <w:commentRangeStart w:id="5"/>
+      <w:hyperlink r:id="rId6">
+        <w:r>
+          <w:rPr>
+            <w:color w:val="1155cc"/>
+            <w:sz w:val="24"/>
+            <w:szCs w:val="24"/>
+            <w:u w:val="single"/>
+            <w:rtl w:val="0"/>
+          </w:rPr>
+          <w:t xml:space="preserve">http://www.cse.chalmers.se/~feldt/courses/reqeng/examples/srs_example_2010_group2.pdf</w:t>
+        </w:r>
+      </w:hyperlink>
+      <w:r>
+        <w:rPr>
+          <w:sz w:val="24"/>
+          <w:szCs w:val="24"/>
+          <w:rtl w:val="0"/>
+        </w:rPr>
+        <w:t xml:space="preserve"> </w:t>
+      </w:r>
+      <w:commentRangeEnd w:id="5"/>
+      <w:r>
+        <w:commentReference w:id="5"/>
+      </w:r>
+      <w:r>
+        <w:rPr>
+          <w:rtl w:val="0"/>
+        </w:rPr>
+      </w:r>
+    </w:p>
+    <w:p>
+      <w:pPr>
+        <w:spacing w:after="0" w:line="360" w:lineRule="auto"/>
+        <w:contextualSpacing w:val="0"/>
+      </w:pPr>
+      <w:r>
+        <w:rPr>
+          <w:rtl w:val="0"/>
+        </w:rPr>
+      </w:r>
+    </w:p>
+    <w:p>
+      <w:r>
+        <w:br w:type="page"/>
+      </w:r>
+    </w:p>
+    <w:p>
+      <w:pPr>
+        <w:contextualSpacing w:val="0"/>
+      </w:pPr>
+      <w:r>
+        <w:rPr>
+          <w:rtl w:val="0"/>
+        </w:rPr>
+      </w:r>
+    </w:p>
+    <w:p>
+      <w:pPr>
+        <w:pStyle w:val="Heading1"/>
+        <w:numPr>
+          <w:ilvl w:val="0"/>
+          <w:numId w:val="2"/>
+        </w:numPr>
+        <w:spacing w:before="0" w:line="360" w:lineRule="auto"/>
+        <w:ind w:left="360" w:hanging="360"/>
+        <w:rPr>
+          <w:rFonts w:ascii="Calibri" w:cs="Calibri" w:eastAsia="Calibri" w:hAnsi="Calibri"/>
+          <w:b w:val="1"/>
+          <w:color w:val="000000"/>
+          <w:sz w:val="24"/>
+          <w:szCs w:val="24"/>
+        </w:rPr>
+      </w:pPr>
+      <w:bookmarkStart w:colFirst="0" w:colLast="0" w:name="_xgb89gmx3lo1" w:id="5"/>
+      <w:bookmarkEnd w:id="5"/>
+      <w:r>
+        <w:rPr>
+          <w:rFonts w:ascii="Calibri" w:cs="Calibri" w:eastAsia="Calibri" w:hAnsi="Calibri"/>
+          <w:color w:val="000000"/>
+          <w:sz w:val="24"/>
+          <w:szCs w:val="24"/>
+          <w:rtl w:val="0"/>
+        </w:rPr>
+        <w:t xml:space="preserve">Overall description</w:t>
+      </w:r>
+      <w:r>
+        <w:rPr>
+          <w:rtl w:val="0"/>
+        </w:rPr>
+      </w:r>
+    </w:p>
+    <w:p>
+      <w:pPr>
+        <w:contextualSpacing w:val="0"/>
+      </w:pPr>
+      <w:r>
+        <w:rPr>
+          <w:rtl w:val="0"/>
+        </w:rPr>
+      </w:r>
+    </w:p>
+    <w:p>
+      <w:pPr>
+        <w:pStyle w:val="Heading2"/>
+        <w:spacing w:before="0" w:line="360" w:lineRule="auto"/>
+        <w:contextualSpacing w:val="0"/>
+      </w:pPr>
+      <w:bookmarkStart w:colFirst="0" w:colLast="0" w:name="_bpgmg16046r8" w:id="6"/>
+      <w:bookmarkEnd w:id="6"/>
+      <w:r>
+        <w:rPr>
+          <w:rFonts w:ascii="Calibri" w:cs="Calibri" w:eastAsia="Calibri" w:hAnsi="Calibri"/>
+          <w:color w:val="000000"/>
+          <w:sz w:val="24"/>
+          <w:szCs w:val="24"/>
+          <w:rtl w:val="0"/>
+        </w:rPr>
+        <w:t xml:space="preserve">Product perspective</w:t>
+      </w:r>
+      <w:r>
+        <w:rPr>
+          <w:rtl w:val="0"/>
+        </w:rPr>
+      </w:r>
+    </w:p>
+    <w:p>
+      <w:pPr>
+        <w:spacing w:after="0" w:line="360" w:lineRule="auto"/>
+        <w:contextualSpacing w:val="0"/>
+      </w:pPr>
+      <w:r>
+        <w:rPr>
+          <w:sz w:val="24"/>
+          <w:szCs w:val="24"/>
+          <w:rtl w:val="0"/>
+        </w:rPr>
+        <w:t xml:space="preserve">The product is a new software tool and not a continuation or adaptation of an existing tool. The product is self-contained and does not rely on pre-existing products to function with the sole exception that it uses a client's pre-existing database to authenticate its user access.</w:t>
+      </w:r>
+    </w:p>
+    <w:p>
+      <w:pPr>
+        <w:spacing w:after="0" w:line="360" w:lineRule="auto"/>
+        <w:contextualSpacing w:val="0"/>
+      </w:pPr>
+      <w:r>
+        <w:rPr>
+          <w:rtl w:val="0"/>
+        </w:rPr>
+      </w:r>
+    </w:p>
+    <w:p>
+      <w:pPr>
+        <w:spacing w:after="0" w:line="360" w:lineRule="auto"/>
+        <w:contextualSpacing w:val="0"/>
+      </w:pPr>
+      <w:r>
+        <w:drawing>
+          <wp:inline distB="114300" distT="114300" distL="114300" distR="114300">
+            <wp:extent cx="5943600" cy="1320800"/>
+            <wp:effectExtent b="0" l="0" r="0" t="0"/>
+            <wp:docPr id="1" name="image02.png"/>
+            <a:graphic>
+              <a:graphicData uri="http://schemas.openxmlformats.org/drawingml/2006/picture">
+                <pic:pic>
+                  <pic:nvPicPr>
+                    <pic:cNvPr id="0" name="image02.png"/>
+                    <pic:cNvPicPr preferRelativeResize="0"/>
+                  </pic:nvPicPr>
+                  <pic:blipFill>
+                    <a:blip r:embed="rId7"/>
+                    <a:srcRect b="0" l="0" r="0" t="0"/>
+                    <a:stretch>
+                      <a:fillRect/>
+                    </a:stretch>
+                  </pic:blipFill>
+                  <pic:spPr>
+                    <a:xfrm>
+                      <a:off x="0" y="0"/>
+                      <a:ext cx="5943600" cy="1320800"/>
+                    </a:xfrm>
+                    <a:prstGeom prst="rect"/>
+                    <a:ln/>
+                  </pic:spPr>
+                </pic:pic>
+              </a:graphicData>
+            </a:graphic>
+          </wp:inline>
+        </w:drawing>
+      </w:r>
+      <w:r>
+        <w:rPr>
+          <w:rtl w:val="0"/>
+        </w:rPr>
+      </w:r>
+    </w:p>
+    <w:p>
+      <w:pPr>
+        <w:spacing w:after="0" w:line="360" w:lineRule="auto"/>
+        <w:contextualSpacing w:val="0"/>
+        <w:jc w:val="center"/>
+      </w:pPr>
+      <w:r>
+        <w:rPr>
+          <w:sz w:val="24"/>
+          <w:szCs w:val="24"/>
+          <w:rtl w:val="0"/>
+        </w:rPr>
+        <w:t xml:space="preserve">Figure 1: Product Perspective Block Diagram</w:t>
+      </w:r>
+      <w:r>
+        <w:rPr>
+          <w:rtl w:val="0"/>
+        </w:rPr>
+      </w:r>
+    </w:p>
+    <w:p>
+      <w:pPr>
+        <w:pStyle w:val="Heading2"/>
+        <w:spacing w:before="0" w:line="360" w:lineRule="auto"/>
+        <w:contextualSpacing w:val="0"/>
+      </w:pPr>
+      <w:bookmarkStart w:colFirst="0" w:colLast="0" w:name="_kdsqr7r59xfj" w:id="7"/>
+      <w:bookmarkEnd w:id="7"/>
+      <w:r>
+        <w:rPr>
+          <w:rFonts w:ascii="Calibri" w:cs="Calibri" w:eastAsia="Calibri" w:hAnsi="Calibri"/>
+          <w:color w:val="000000"/>
+          <w:sz w:val="24"/>
+          <w:szCs w:val="24"/>
+          <w:rtl w:val="0"/>
+        </w:rPr>
+        <w:t xml:space="preserve">Product functions</w:t>
+      </w:r>
+    </w:p>
+    <w:p>
+      <w:pPr>
+        <w:contextualSpacing w:val="0"/>
+      </w:pPr>
+      <w:r>
+        <w:rPr>
+          <w:sz w:val="24"/>
+          <w:szCs w:val="24"/>
+          <w:rtl w:val="0"/>
+        </w:rPr>
+        <w:t xml:space="preserve">The product allows users to view the current conference room reservations. It also allows them to create new reservations for available time slots, as well as modify and cancel existing reservations. The system permits users to add themselves to a waitlist if the desired room’s time slot is already reserved. If a time slot is freed, the system will allocate the time period to the user at the top of the wait list. It shall then remove the user from all other wait lists with the same time slot.</w:t>
+      </w:r>
+      <w:r>
+        <w:rPr>
+          <w:rtl w:val="0"/>
+        </w:rPr>
+      </w:r>
+    </w:p>
+    <w:p>
+      <w:pPr>
+        <w:pStyle w:val="Heading2"/>
+        <w:spacing w:before="0" w:line="360" w:lineRule="auto"/>
+        <w:contextualSpacing w:val="0"/>
+      </w:pPr>
+      <w:bookmarkStart w:colFirst="0" w:colLast="0" w:name="_6r0426ouad4q" w:id="8"/>
+      <w:bookmarkEnd w:id="8"/>
+      <w:r>
+        <w:rPr>
+          <w:rFonts w:ascii="Calibri" w:cs="Calibri" w:eastAsia="Calibri" w:hAnsi="Calibri"/>
+          <w:color w:val="000000"/>
+          <w:sz w:val="24"/>
+          <w:szCs w:val="24"/>
+          <w:rtl w:val="0"/>
+        </w:rPr>
+        <w:t xml:space="preserve">User characteristics</w:t>
+      </w:r>
+    </w:p>
+    <w:p>
+      <w:pPr>
+        <w:contextualSpacing w:val="0"/>
+      </w:pPr>
+      <w:r>
+        <w:rPr>
+          <w:sz w:val="24"/>
+          <w:szCs w:val="24"/>
+          <w:rtl w:val="0"/>
+        </w:rPr>
+        <w:t xml:space="preserve">The product is intended to be used by college faculty members. It is expected that the educational level of the average user will be above-average. Their technical expertise is expected to vary greatly and it cannot be assumed that each will have average to above average technical experience. Each user on the system will have the same security, privilege, and accessibility levels.</w:t>
+      </w:r>
+    </w:p>
+    <w:p>
+      <w:pPr>
+        <w:pStyle w:val="Heading2"/>
+        <w:spacing w:before="0" w:line="360" w:lineRule="auto"/>
+        <w:contextualSpacing w:val="0"/>
+      </w:pPr>
+      <w:bookmarkStart w:colFirst="0" w:colLast="0" w:name="_vw8qhe86wvis" w:id="9"/>
+      <w:bookmarkEnd w:id="9"/>
+      <w:r>
+        <w:rPr>
+          <w:rFonts w:ascii="Calibri" w:cs="Calibri" w:eastAsia="Calibri" w:hAnsi="Calibri"/>
+          <w:color w:val="000000"/>
+          <w:sz w:val="24"/>
+          <w:szCs w:val="24"/>
+          <w:rtl w:val="0"/>
+        </w:rPr>
+        <w:t xml:space="preserve">Constraints</w:t>
+      </w:r>
+    </w:p>
+    <w:p>
+      <w:pPr>
+        <w:contextualSpacing w:val="0"/>
+      </w:pPr>
+      <w:r>
+        <w:rPr>
+          <w:sz w:val="24"/>
+          <w:szCs w:val="24"/>
+          <w:rtl w:val="0"/>
+        </w:rPr>
+        <w:t xml:space="preserve">The software is required to allow a multitude of students to view the room reservations simultaneously. The system also has the constraint of providing safety for all write functions. Only one student at a time may access a room to create, modify or cancel a reservation, to allow for mutual exclusion. Furthermore, the product must provide liveness and fairness. The last constraint placed on the software is that it must place a maximum on the number of active reservations per user.</w:t>
+      </w:r>
+      <w:r>
+        <w:rPr>
+          <w:rtl w:val="0"/>
+        </w:rPr>
+      </w:r>
+    </w:p>
+    <w:p>
+      <w:pPr>
+        <w:pStyle w:val="Heading2"/>
+        <w:spacing w:before="0" w:line="360" w:lineRule="auto"/>
+        <w:contextualSpacing w:val="0"/>
+      </w:pPr>
+      <w:bookmarkStart w:colFirst="0" w:colLast="0" w:name="_2s2t0oyyqyuf" w:id="10"/>
+      <w:bookmarkEnd w:id="10"/>
+      <w:r>
+        <w:rPr>
+          <w:rFonts w:ascii="Calibri" w:cs="Calibri" w:eastAsia="Calibri" w:hAnsi="Calibri"/>
+          <w:color w:val="000000"/>
+          <w:sz w:val="24"/>
+          <w:szCs w:val="24"/>
+          <w:rtl w:val="0"/>
+        </w:rPr>
+        <w:t xml:space="preserve">Assumptions and dependencies</w:t>
+      </w:r>
+    </w:p>
+    <w:p>
+      <w:pPr>
+        <w:contextualSpacing w:val="0"/>
+      </w:pPr>
+      <w:r>
+        <w:rPr>
+          <w:sz w:val="24"/>
+          <w:szCs w:val="24"/>
+          <w:rtl w:val="0"/>
+        </w:rPr>
+        <w:t xml:space="preserve">The product is will authorize access to faculty members registered to the college. To comply, the software depends on access to the school’s existing database to authorized personnel access. It is assumed that the product has no requirement of creating or modifying user profiles to the database as these functions will be handled by the school’s existing systems.</w:t>
+      </w:r>
+      <w:r>
+        <w:rPr>
+          <w:rtl w:val="0"/>
+        </w:rPr>
+      </w:r>
+    </w:p>
+    <w:p>
+      <w:pPr>
+        <w:contextualSpacing w:val="0"/>
+      </w:pPr>
+      <w:commentRangeStart w:id="6"/>
+      <w:r>
+        <w:rPr>
+          <w:color w:val="ff0000"/>
+          <w:rtl w:val="0"/>
+        </w:rPr>
+        <w:t xml:space="preserve">Are there any hardware or OS assumptions??</w:t>
+      </w:r>
+    </w:p>
+    <w:p>
+      <w:pPr>
+        <w:spacing w:after="0" w:line="360" w:lineRule="auto"/>
+        <w:contextualSpacing w:val="0"/>
+      </w:pPr>
+      <w:r>
+        <w:rPr>
+          <w:color w:val="ff0000"/>
+          <w:sz w:val="24"/>
+          <w:szCs w:val="24"/>
+          <w:rtl w:val="0"/>
+        </w:rPr>
+        <w:t xml:space="preserve">What assumptions are there? For example, a specific operating system should be present on a given hardware platform. If not, this document would have to be changed</w:t>
+      </w:r>
+      <w:commentRangeEnd w:id="6"/>
+      <w:r>
+        <w:commentReference w:id="6"/>
+      </w:r>
+      <w:r>
+        <w:rPr>
+          <w:color w:val="ff0000"/>
+          <w:sz w:val="24"/>
+          <w:szCs w:val="24"/>
+          <w:rtl w:val="0"/>
+        </w:rPr>
+        <w:t xml:space="preserve">.</w:t>
       </w:r>
     </w:p>
     <w:p>
@@ -2975,31 +4035,79 @@
         <w:rPr>
           <w:rFonts w:ascii="Calibri" w:cs="Calibri" w:eastAsia="Calibri" w:hAnsi="Calibri"/>
           <w:b w:val="1"/>
-          <w:color w:val="6aa84f"/>
-          <w:sz w:val="24"/>
-          <w:szCs w:val="24"/>
-        </w:rPr>
-      </w:pPr>
-      <w:bookmarkStart w:colFirst="0" w:colLast="0" w:name="_xgb89gmx3lo1" w:id="5"/>
-      <w:bookmarkEnd w:id="5"/>
+          <w:color w:val="000000"/>
+          <w:sz w:val="24"/>
+          <w:szCs w:val="24"/>
+        </w:rPr>
+      </w:pPr>
+      <w:bookmarkStart w:colFirst="0" w:colLast="0" w:name="_3rdcrjn" w:id="11"/>
+      <w:bookmarkEnd w:id="11"/>
       <w:r>
         <w:rPr>
           <w:rFonts w:ascii="Calibri" w:cs="Calibri" w:eastAsia="Calibri" w:hAnsi="Calibri"/>
-          <w:color w:val="6aa84f"/>
-          <w:sz w:val="24"/>
-          <w:szCs w:val="24"/>
-          <w:rtl w:val="0"/>
-        </w:rPr>
-        <w:t xml:space="preserve">Overall description</w:t>
-      </w:r>
-      <w:r>
-        <w:rPr>
-          <w:rtl w:val="0"/>
-        </w:rPr>
-      </w:r>
-    </w:p>
-    <w:p>
-      <w:pPr>
+          <w:color w:val="000000"/>
+          <w:sz w:val="24"/>
+          <w:szCs w:val="24"/>
+          <w:rtl w:val="0"/>
+        </w:rPr>
+        <w:t xml:space="preserve">Specific requirements</w:t>
+      </w:r>
+      <w:r>
+        <w:rPr>
+          <w:rtl w:val="0"/>
+        </w:rPr>
+      </w:r>
+    </w:p>
+    <w:p>
+      <w:pPr>
+        <w:spacing w:after="0" w:line="360" w:lineRule="auto"/>
+        <w:contextualSpacing w:val="0"/>
+      </w:pPr>
+      <w:r>
+        <w:rPr>
+          <w:rtl w:val="0"/>
+        </w:rPr>
+      </w:r>
+    </w:p>
+    <w:p>
+      <w:pPr>
+        <w:spacing w:after="0" w:line="360" w:lineRule="auto"/>
+        <w:contextualSpacing w:val="0"/>
+      </w:pPr>
+      <w:r>
+        <w:rPr>
+          <w:sz w:val="24"/>
+          <w:szCs w:val="24"/>
+          <w:rtl w:val="0"/>
+        </w:rPr>
+        <w:t xml:space="preserve">This section contains all requirements in detail: Functional as well as non-functional requirements (quality attributes and constraints). The quality attributes are listed according to the </w:t>
+      </w:r>
+      <w:r>
+        <w:rPr>
+          <w:i w:val="1"/>
+          <w:sz w:val="24"/>
+          <w:szCs w:val="24"/>
+          <w:rtl w:val="0"/>
+        </w:rPr>
+        <w:t xml:space="preserve">ISO/IEC 25010 </w:t>
+      </w:r>
+      <w:r>
+        <w:rPr>
+          <w:sz w:val="24"/>
+          <w:szCs w:val="24"/>
+          <w:rtl w:val="0"/>
+        </w:rPr>
+        <w:t xml:space="preserve">standard that classifies software quality in a structured set of characteristics and sub-characteristics.</w:t>
+      </w:r>
+      <w:r>
+        <w:rPr>
+          <w:rtl w:val="0"/>
+        </w:rPr>
+      </w:r>
+    </w:p>
+    <w:p>
+      <w:pPr>
+        <w:spacing w:after="0" w:line="360" w:lineRule="auto"/>
         <w:contextualSpacing w:val="0"/>
       </w:pPr>
       <w:r>
@@ -3014,17 +4122,17 @@
         <w:spacing w:before="0" w:line="360" w:lineRule="auto"/>
         <w:contextualSpacing w:val="0"/>
       </w:pPr>
-      <w:bookmarkStart w:colFirst="0" w:colLast="0" w:name="_bpgmg16046r8" w:id="6"/>
-      <w:bookmarkEnd w:id="6"/>
+      <w:bookmarkStart w:colFirst="0" w:colLast="0" w:name="_26in1rg" w:id="12"/>
+      <w:bookmarkEnd w:id="12"/>
       <w:r>
         <w:rPr>
           <w:rFonts w:ascii="Calibri" w:cs="Calibri" w:eastAsia="Calibri" w:hAnsi="Calibri"/>
-          <w:color w:val="6aa84f"/>
-          <w:sz w:val="24"/>
-          <w:szCs w:val="24"/>
-          <w:rtl w:val="0"/>
-        </w:rPr>
-        <w:t xml:space="preserve">Product perspective</w:t>
+          <w:color w:val="000000"/>
+          <w:sz w:val="24"/>
+          <w:szCs w:val="24"/>
+          <w:rtl w:val="0"/>
+        </w:rPr>
+        <w:t xml:space="preserve">External interfaces </w:t>
       </w:r>
       <w:r>
         <w:rPr>
@@ -3043,7 +4151,8 @@
           <w:szCs w:val="24"/>
           <w:rtl w:val="0"/>
         </w:rPr>
-        <w:t xml:space="preserve">Is the product self-contained? If not, then put the product into perspective with other related products. Use a block diagram to show the big picture.</w:t>
+        <w:tab/>
+        <w:t xml:space="preserve">(not certain, ask professor)</w:t>
       </w:r>
     </w:p>
     <w:p>
@@ -3063,8 +4172,8 @@
         <w:spacing w:before="0" w:line="360" w:lineRule="auto"/>
         <w:contextualSpacing w:val="0"/>
       </w:pPr>
-      <w:bookmarkStart w:colFirst="0" w:colLast="0" w:name="_kdsqr7r59xfj" w:id="7"/>
-      <w:bookmarkEnd w:id="7"/>
+      <w:bookmarkStart w:colFirst="0" w:colLast="0" w:name="_lnxbz9" w:id="13"/>
+      <w:bookmarkEnd w:id="13"/>
       <w:r>
         <w:rPr>
           <w:rFonts w:ascii="Calibri" w:cs="Calibri" w:eastAsia="Calibri" w:hAnsi="Calibri"/>
@@ -3073,21 +4182,78 @@
           <w:szCs w:val="24"/>
           <w:rtl w:val="0"/>
         </w:rPr>
-        <w:t xml:space="preserve">Product functions</w:t>
-      </w:r>
-    </w:p>
-    <w:p>
-      <w:pPr>
-        <w:contextualSpacing w:val="0"/>
-      </w:pPr>
-      <w:r>
-        <w:rPr>
-          <w:sz w:val="24"/>
-          <w:szCs w:val="24"/>
-          <w:rtl w:val="0"/>
-        </w:rPr>
-        <w:t xml:space="preserve">The product allows users to view the current conference room reservations. It also allows them to create new reservations for available time slots, as well as modify and cancel existing reservations. The system permits users to add themselves to a waitlist if the desired room’s time slot is already reserved. If a time slot is freed, the system will allocate the time period to the user at the top of the wait list. It shall then remove the user from all other wait lists with the same time slot.</w:t>
-      </w:r>
+        <w:t xml:space="preserve">Functionality</w:t>
+      </w:r>
+      <w:r>
+        <w:rPr>
+          <w:rtl w:val="0"/>
+        </w:rPr>
+      </w:r>
+    </w:p>
+    <w:p>
+      <w:pPr>
+        <w:spacing w:after="0" w:line="360" w:lineRule="auto"/>
+        <w:contextualSpacing w:val="0"/>
+      </w:pPr>
+      <w:r>
+        <w:rPr>
+          <w:rtl w:val="0"/>
+        </w:rPr>
+      </w:r>
+    </w:p>
+    <w:p>
+      <w:pPr>
+        <w:spacing w:after="0" w:line="360" w:lineRule="auto"/>
+        <w:contextualSpacing w:val="0"/>
+      </w:pPr>
+      <w:r>
+        <w:rPr>
+          <w:sz w:val="24"/>
+          <w:szCs w:val="24"/>
+          <w:rtl w:val="0"/>
+        </w:rPr>
+        <w:t xml:space="preserve">Functional requirements capture the intended behaviour of the system. This section contains the </w:t>
+      </w:r>
+      <w:r>
+        <w:rPr>
+          <w:i w:val="1"/>
+          <w:sz w:val="24"/>
+          <w:szCs w:val="24"/>
+          <w:rtl w:val="0"/>
+        </w:rPr>
+        <w:t xml:space="preserve">Actor Goal List</w:t>
+      </w:r>
+      <w:r>
+        <w:rPr>
+          <w:sz w:val="24"/>
+          <w:szCs w:val="24"/>
+          <w:rtl w:val="0"/>
+        </w:rPr>
+        <w:t xml:space="preserve"> and the </w:t>
+      </w:r>
+      <w:r>
+        <w:rPr>
+          <w:i w:val="1"/>
+          <w:sz w:val="24"/>
+          <w:szCs w:val="24"/>
+          <w:rtl w:val="0"/>
+        </w:rPr>
+        <w:t xml:space="preserve">Use Case view</w:t>
+      </w:r>
+      <w:r>
+        <w:rPr>
+          <w:sz w:val="24"/>
+          <w:szCs w:val="24"/>
+          <w:rtl w:val="0"/>
+        </w:rPr>
+        <w:t xml:space="preserve">.</w:t>
+      </w:r>
+    </w:p>
+    <w:p>
+      <w:pPr>
+        <w:spacing w:after="0" w:line="360" w:lineRule="auto"/>
+        <w:contextualSpacing w:val="0"/>
+      </w:pPr>
       <w:r>
         <w:rPr>
           <w:rtl w:val="0"/>
@@ -3100,8 +4266,9 @@
         <w:spacing w:before="0" w:line="360" w:lineRule="auto"/>
         <w:contextualSpacing w:val="0"/>
       </w:pPr>
-      <w:bookmarkStart w:colFirst="0" w:colLast="0" w:name="_6r0426ouad4q" w:id="8"/>
-      <w:bookmarkEnd w:id="8"/>
+      <w:bookmarkStart w:colFirst="0" w:colLast="0" w:name="_35nkun2" w:id="14"/>
+      <w:bookmarkEnd w:id="14"/>
+      <w:commentRangeStart w:id="7"/>
       <w:r>
         <w:rPr>
           <w:rFonts w:ascii="Calibri" w:cs="Calibri" w:eastAsia="Calibri" w:hAnsi="Calibri"/>
@@ -3110,438 +4277,11 @@
           <w:szCs w:val="24"/>
           <w:rtl w:val="0"/>
         </w:rPr>
-        <w:t xml:space="preserve">User characteristics</w:t>
-      </w:r>
-    </w:p>
-    <w:p>
-      <w:pPr>
-        <w:contextualSpacing w:val="0"/>
-      </w:pPr>
-      <w:r>
-        <w:rPr>
-          <w:sz w:val="24"/>
-          <w:szCs w:val="24"/>
-          <w:rtl w:val="0"/>
-        </w:rPr>
-        <w:t xml:space="preserve">The product is intended to be used by college faculty members. It is expected that the educational level of the average user will be above-average. Their technical expertise is expected to vary greatly and it cannot be assumed that each will have average to above average technical experience. Each user on the system will have the same security, privilege, and accessibility levels.</w:t>
-      </w:r>
-    </w:p>
-    <w:p>
-      <w:pPr>
-        <w:pStyle w:val="Heading2"/>
-        <w:spacing w:before="0" w:line="360" w:lineRule="auto"/>
-        <w:contextualSpacing w:val="0"/>
-      </w:pPr>
-      <w:bookmarkStart w:colFirst="0" w:colLast="0" w:name="_vw8qhe86wvis" w:id="9"/>
-      <w:bookmarkEnd w:id="9"/>
-      <w:r>
-        <w:rPr>
-          <w:rFonts w:ascii="Calibri" w:cs="Calibri" w:eastAsia="Calibri" w:hAnsi="Calibri"/>
-          <w:color w:val="000000"/>
-          <w:sz w:val="24"/>
-          <w:szCs w:val="24"/>
-          <w:rtl w:val="0"/>
-        </w:rPr>
-        <w:t xml:space="preserve">Constraints</w:t>
-      </w:r>
-    </w:p>
-    <w:p>
-      <w:pPr>
-        <w:contextualSpacing w:val="0"/>
-      </w:pPr>
-      <w:r>
-        <w:rPr>
-          <w:sz w:val="24"/>
-          <w:szCs w:val="24"/>
-          <w:rtl w:val="0"/>
-        </w:rPr>
-        <w:t xml:space="preserve">The software is required to allow a multitude of students to view the room reservations simultaneously. The system also has the constraint of providing safety for all write functions. Only one student at a time may access a room to create, modify or cancel a reservation, to allow for mutual exclusion. Furthermore, the product must provide liveness and fairness. The last constraint placed on the software is that it must place a maximum on the number of active reservations per user.</w:t>
-      </w:r>
-      <w:r>
-        <w:rPr>
-          <w:rtl w:val="0"/>
-        </w:rPr>
-      </w:r>
-    </w:p>
-    <w:p>
-      <w:pPr>
-        <w:spacing w:after="0" w:line="360" w:lineRule="auto"/>
-        <w:contextualSpacing w:val="0"/>
-      </w:pPr>
-      <w:r>
-        <w:rPr>
-          <w:rtl w:val="0"/>
-        </w:rPr>
-      </w:r>
-    </w:p>
-    <w:p>
-      <w:pPr>
-        <w:spacing w:after="0" w:line="360" w:lineRule="auto"/>
-        <w:contextualSpacing w:val="0"/>
-      </w:pPr>
-      <w:r>
-        <w:rPr>
-          <w:rtl w:val="0"/>
-        </w:rPr>
-      </w:r>
-    </w:p>
-    <w:p>
-      <w:pPr>
-        <w:pStyle w:val="Heading2"/>
-        <w:spacing w:before="0" w:line="360" w:lineRule="auto"/>
-        <w:contextualSpacing w:val="0"/>
-      </w:pPr>
-      <w:bookmarkStart w:colFirst="0" w:colLast="0" w:name="_2s2t0oyyqyuf" w:id="10"/>
-      <w:bookmarkEnd w:id="10"/>
-      <w:r>
-        <w:rPr>
-          <w:rFonts w:ascii="Calibri" w:cs="Calibri" w:eastAsia="Calibri" w:hAnsi="Calibri"/>
-          <w:color w:val="000000"/>
-          <w:sz w:val="24"/>
-          <w:szCs w:val="24"/>
-          <w:rtl w:val="0"/>
-        </w:rPr>
-        <w:t xml:space="preserve">Assumptions and dependencies</w:t>
-      </w:r>
-    </w:p>
-    <w:p>
-      <w:pPr>
-        <w:contextualSpacing w:val="0"/>
-      </w:pPr>
-      <w:r>
-        <w:rPr>
-          <w:sz w:val="24"/>
-          <w:szCs w:val="24"/>
-          <w:rtl w:val="0"/>
-        </w:rPr>
-        <w:t xml:space="preserve">The product is will authorize access to faculty members registered to the college. To comply, the software depends on access to the school’s existing database to authorized personnel access. It is assumed that the product has no requirement of creating or modifying user profiles to the database as these functions will be handled by the school’s existing systems.</w:t>
-      </w:r>
-      <w:r>
-        <w:rPr>
-          <w:rtl w:val="0"/>
-        </w:rPr>
-      </w:r>
-    </w:p>
-    <w:p>
-      <w:pPr>
-        <w:contextualSpacing w:val="0"/>
-      </w:pPr>
-      <w:commentRangeStart w:id="2"/>
-      <w:r>
-        <w:rPr>
-          <w:color w:val="ff0000"/>
-          <w:rtl w:val="0"/>
-        </w:rPr>
-        <w:t xml:space="preserve">Are there any hardware or OS assumptions??</w:t>
-      </w:r>
-    </w:p>
-    <w:p>
-      <w:pPr>
-        <w:spacing w:after="0" w:line="360" w:lineRule="auto"/>
-        <w:contextualSpacing w:val="0"/>
-      </w:pPr>
-      <w:r>
-        <w:rPr>
-          <w:color w:val="ff0000"/>
-          <w:sz w:val="24"/>
-          <w:szCs w:val="24"/>
-          <w:rtl w:val="0"/>
-        </w:rPr>
-        <w:t xml:space="preserve">What assumptions are there? For example, a specific operating system should be present on a given hardware platform. If not, this document would have to be changed</w:t>
-      </w:r>
-      <w:commentRangeEnd w:id="2"/>
-      <w:r>
-        <w:commentReference w:id="2"/>
-      </w:r>
-      <w:r>
-        <w:rPr>
-          <w:color w:val="ff0000"/>
-          <w:sz w:val="24"/>
-          <w:szCs w:val="24"/>
-          <w:rtl w:val="0"/>
-        </w:rPr>
-        <w:t xml:space="preserve">.</w:t>
-      </w:r>
-    </w:p>
-    <w:p>
-      <w:pPr>
-        <w:spacing w:after="0" w:line="360" w:lineRule="auto"/>
-        <w:contextualSpacing w:val="0"/>
-      </w:pPr>
-      <w:r>
-        <w:rPr>
-          <w:rtl w:val="0"/>
-        </w:rPr>
-      </w:r>
-    </w:p>
-    <w:p>
-      <w:r>
-        <w:br w:type="page"/>
-      </w:r>
-    </w:p>
-    <w:p>
-      <w:pPr>
-        <w:contextualSpacing w:val="0"/>
-      </w:pPr>
-      <w:r>
-        <w:rPr>
-          <w:rtl w:val="0"/>
-        </w:rPr>
-      </w:r>
-    </w:p>
-    <w:p>
-      <w:pPr>
-        <w:pStyle w:val="Heading1"/>
-        <w:numPr>
-          <w:ilvl w:val="0"/>
-          <w:numId w:val="4"/>
-        </w:numPr>
-        <w:spacing w:before="0" w:line="360" w:lineRule="auto"/>
-        <w:ind w:left="360" w:hanging="360"/>
-        <w:rPr>
-          <w:rFonts w:ascii="Calibri" w:cs="Calibri" w:eastAsia="Calibri" w:hAnsi="Calibri"/>
-          <w:b w:val="1"/>
-          <w:color w:val="000000"/>
-          <w:sz w:val="24"/>
-          <w:szCs w:val="24"/>
-        </w:rPr>
-      </w:pPr>
-      <w:bookmarkStart w:colFirst="0" w:colLast="0" w:name="_3rdcrjn" w:id="11"/>
-      <w:bookmarkEnd w:id="11"/>
-      <w:r>
-        <w:rPr>
-          <w:rFonts w:ascii="Calibri" w:cs="Calibri" w:eastAsia="Calibri" w:hAnsi="Calibri"/>
-          <w:color w:val="000000"/>
-          <w:sz w:val="24"/>
-          <w:szCs w:val="24"/>
-          <w:rtl w:val="0"/>
-        </w:rPr>
-        <w:t xml:space="preserve">Specific requirements</w:t>
-      </w:r>
-      <w:r>
-        <w:rPr>
-          <w:rtl w:val="0"/>
-        </w:rPr>
-      </w:r>
-    </w:p>
-    <w:p>
-      <w:pPr>
-        <w:spacing w:after="0" w:line="360" w:lineRule="auto"/>
-        <w:contextualSpacing w:val="0"/>
-      </w:pPr>
-      <w:r>
-        <w:rPr>
-          <w:rtl w:val="0"/>
-        </w:rPr>
-      </w:r>
-    </w:p>
-    <w:p>
-      <w:pPr>
-        <w:spacing w:after="0" w:line="360" w:lineRule="auto"/>
-        <w:contextualSpacing w:val="0"/>
-      </w:pPr>
-      <w:r>
-        <w:rPr>
-          <w:sz w:val="24"/>
-          <w:szCs w:val="24"/>
-          <w:rtl w:val="0"/>
-        </w:rPr>
-        <w:t xml:space="preserve">This section contains all requirements in detail: Functional as well as non-functional requirements (quality attributes and constraints). The quality attributes are listed according to the </w:t>
-      </w:r>
-      <w:r>
-        <w:rPr>
-          <w:i w:val="1"/>
-          <w:sz w:val="24"/>
-          <w:szCs w:val="24"/>
-          <w:rtl w:val="0"/>
-        </w:rPr>
-        <w:t xml:space="preserve">ISO/IEC 25010 </w:t>
-      </w:r>
-      <w:r>
-        <w:rPr>
-          <w:sz w:val="24"/>
-          <w:szCs w:val="24"/>
-          <w:rtl w:val="0"/>
-        </w:rPr>
-        <w:t xml:space="preserve">standard that classifies software quality in a structured set of characteristics and sub-characteristics.</w:t>
-      </w:r>
-      <w:r>
-        <w:rPr>
-          <w:rtl w:val="0"/>
-        </w:rPr>
-      </w:r>
-    </w:p>
-    <w:p>
-      <w:pPr>
-        <w:spacing w:after="0" w:line="360" w:lineRule="auto"/>
-        <w:contextualSpacing w:val="0"/>
-      </w:pPr>
-      <w:r>
-        <w:rPr>
-          <w:rtl w:val="0"/>
-        </w:rPr>
-      </w:r>
-    </w:p>
-    <w:p>
-      <w:pPr>
-        <w:pStyle w:val="Heading2"/>
-        <w:spacing w:before="0" w:line="360" w:lineRule="auto"/>
-        <w:contextualSpacing w:val="0"/>
-      </w:pPr>
-      <w:bookmarkStart w:colFirst="0" w:colLast="0" w:name="_26in1rg" w:id="12"/>
-      <w:bookmarkEnd w:id="12"/>
-      <w:r>
-        <w:rPr>
-          <w:rFonts w:ascii="Calibri" w:cs="Calibri" w:eastAsia="Calibri" w:hAnsi="Calibri"/>
-          <w:color w:val="000000"/>
-          <w:sz w:val="24"/>
-          <w:szCs w:val="24"/>
-          <w:rtl w:val="0"/>
-        </w:rPr>
-        <w:t xml:space="preserve">External interfaces</w:t>
-      </w:r>
-      <w:r>
-        <w:rPr>
-          <w:rtl w:val="0"/>
-        </w:rPr>
-      </w:r>
-    </w:p>
-    <w:p>
-      <w:pPr>
-        <w:spacing w:after="0" w:line="360" w:lineRule="auto"/>
-        <w:contextualSpacing w:val="0"/>
-      </w:pPr>
-      <w:r>
-        <w:rPr>
-          <w:sz w:val="24"/>
-          <w:szCs w:val="24"/>
-          <w:rtl w:val="0"/>
-        </w:rPr>
-        <w:t xml:space="preserve">A detailed description of all inputs into the system and all outputs from it (in terms of content and form).</w:t>
-      </w:r>
-    </w:p>
-    <w:p>
-      <w:pPr>
-        <w:spacing w:after="0" w:line="360" w:lineRule="auto"/>
-        <w:contextualSpacing w:val="0"/>
-      </w:pPr>
-      <w:r>
-        <w:rPr>
-          <w:rtl w:val="0"/>
-        </w:rPr>
-      </w:r>
-    </w:p>
-    <w:p>
-      <w:pPr>
-        <w:pStyle w:val="Heading2"/>
-        <w:spacing w:before="0" w:line="360" w:lineRule="auto"/>
-        <w:contextualSpacing w:val="0"/>
-      </w:pPr>
-      <w:bookmarkStart w:colFirst="0" w:colLast="0" w:name="_lnxbz9" w:id="13"/>
-      <w:bookmarkEnd w:id="13"/>
-      <w:r>
-        <w:rPr>
-          <w:rFonts w:ascii="Calibri" w:cs="Calibri" w:eastAsia="Calibri" w:hAnsi="Calibri"/>
-          <w:color w:val="000000"/>
-          <w:sz w:val="24"/>
-          <w:szCs w:val="24"/>
-          <w:rtl w:val="0"/>
-        </w:rPr>
-        <w:t xml:space="preserve">Functionality</w:t>
-      </w:r>
-      <w:r>
-        <w:rPr>
-          <w:rtl w:val="0"/>
-        </w:rPr>
-      </w:r>
-    </w:p>
-    <w:p>
-      <w:pPr>
-        <w:spacing w:after="0" w:line="360" w:lineRule="auto"/>
-        <w:contextualSpacing w:val="0"/>
-      </w:pPr>
-      <w:r>
-        <w:rPr>
-          <w:rtl w:val="0"/>
-        </w:rPr>
-      </w:r>
-    </w:p>
-    <w:p>
-      <w:pPr>
-        <w:spacing w:after="0" w:line="360" w:lineRule="auto"/>
-        <w:contextualSpacing w:val="0"/>
-      </w:pPr>
-      <w:r>
-        <w:rPr>
-          <w:sz w:val="24"/>
-          <w:szCs w:val="24"/>
-          <w:rtl w:val="0"/>
-        </w:rPr>
-        <w:t xml:space="preserve">Functional requirements capture the intended behaviour of the system. This section contains the </w:t>
-      </w:r>
-      <w:r>
-        <w:rPr>
-          <w:i w:val="1"/>
-          <w:sz w:val="24"/>
-          <w:szCs w:val="24"/>
-          <w:rtl w:val="0"/>
-        </w:rPr>
-        <w:t xml:space="preserve">Actor Goal List</w:t>
-      </w:r>
-      <w:r>
-        <w:rPr>
-          <w:sz w:val="24"/>
-          <w:szCs w:val="24"/>
-          <w:rtl w:val="0"/>
-        </w:rPr>
-        <w:t xml:space="preserve"> and the </w:t>
-      </w:r>
-      <w:r>
-        <w:rPr>
-          <w:i w:val="1"/>
-          <w:sz w:val="24"/>
-          <w:szCs w:val="24"/>
-          <w:rtl w:val="0"/>
-        </w:rPr>
-        <w:t xml:space="preserve">Use Case view</w:t>
-      </w:r>
-      <w:r>
-        <w:rPr>
-          <w:sz w:val="24"/>
-          <w:szCs w:val="24"/>
-          <w:rtl w:val="0"/>
-        </w:rPr>
-        <w:t xml:space="preserve">.</w:t>
-      </w:r>
-    </w:p>
-    <w:p>
-      <w:pPr>
-        <w:spacing w:after="0" w:line="360" w:lineRule="auto"/>
-        <w:contextualSpacing w:val="0"/>
-      </w:pPr>
-      <w:r>
-        <w:rPr>
-          <w:rtl w:val="0"/>
-        </w:rPr>
-      </w:r>
-    </w:p>
-    <w:p>
-      <w:pPr>
-        <w:pStyle w:val="Heading2"/>
-        <w:spacing w:before="0" w:line="360" w:lineRule="auto"/>
-        <w:contextualSpacing w:val="0"/>
-      </w:pPr>
-      <w:bookmarkStart w:colFirst="0" w:colLast="0" w:name="_35nkun2" w:id="14"/>
-      <w:bookmarkEnd w:id="14"/>
-      <w:r>
-        <w:rPr>
-          <w:rFonts w:ascii="Calibri" w:cs="Calibri" w:eastAsia="Calibri" w:hAnsi="Calibri"/>
-          <w:color w:val="000000"/>
-          <w:sz w:val="24"/>
-          <w:szCs w:val="24"/>
-          <w:rtl w:val="0"/>
-        </w:rPr>
         <w:t xml:space="preserve">Actor goal list</w:t>
+      </w:r>
+      <w:commentRangeEnd w:id="7"/>
+      <w:r>
+        <w:commentReference w:id="7"/>
       </w:r>
       <w:r>
         <w:rPr>
@@ -3551,7 +4291,7 @@
     </w:p>
     <w:tbl>
       <w:tblPr>
-        <w:tblStyle w:val="Table5"/>
+        <w:tblStyle w:val="Table7"/>
         <w:bidi w:val="0"/>
         <w:tblW w:w="9576.0" w:type="dxa"/>
         <w:jc w:val="left"/>
@@ -3614,8 +4354,13 @@
         </w:tc>
       </w:tr>
       <w:tr>
+        <w:trPr>
+          <w:trHeight w:val="240" w:hRule="atLeast"/>
+        </w:trPr>
         <w:tc>
-          <w:tcPr/>
+          <w:tcPr>
+            <w:vMerge w:val="restart"/>
+          </w:tcPr>
           <w:p>
             <w:pPr>
               <w:spacing w:line="360" w:lineRule="auto"/>
@@ -3623,8 +4368,11 @@
             </w:pPr>
             <w:r>
               <w:rPr>
-                <w:rtl w:val="0"/>
-              </w:rPr>
+                <w:sz w:val="24"/>
+                <w:szCs w:val="24"/>
+                <w:rtl w:val="0"/>
+              </w:rPr>
+              <w:t xml:space="preserve">User</w:t>
             </w:r>
           </w:p>
         </w:tc>
@@ -3637,8 +4385,245 @@
             </w:pPr>
             <w:r>
               <w:rPr>
-                <w:rtl w:val="0"/>
-              </w:rPr>
+                <w:sz w:val="24"/>
+                <w:szCs w:val="24"/>
+                <w:rtl w:val="0"/>
+              </w:rPr>
+              <w:t xml:space="preserve">To log in</w:t>
+            </w:r>
+          </w:p>
+        </w:tc>
+      </w:tr>
+      <w:tr>
+        <w:trPr>
+          <w:trHeight w:val="240" w:hRule="atLeast"/>
+        </w:trPr>
+        <w:tc>
+          <w:tcPr>
+            <w:vMerge w:val="continue"/>
+          </w:tcPr>
+          <w:p>
+            <w:pPr>
+              <w:spacing w:after="0" w:before="0" w:line="240" w:lineRule="auto"/>
+              <w:ind w:left="0" w:firstLine="0"/>
+              <w:contextualSpacing w:val="0"/>
+            </w:pPr>
+            <w:r>
+              <w:rPr>
+                <w:rtl w:val="0"/>
+              </w:rPr>
+            </w:r>
+          </w:p>
+        </w:tc>
+        <w:tc>
+          <w:tcPr/>
+          <w:p>
+            <w:pPr>
+              <w:spacing w:line="360" w:lineRule="auto"/>
+              <w:contextualSpacing w:val="0"/>
+            </w:pPr>
+            <w:r>
+              <w:rPr>
+                <w:sz w:val="24"/>
+                <w:szCs w:val="24"/>
+                <w:rtl w:val="0"/>
+              </w:rPr>
+              <w:t xml:space="preserve">To log out</w:t>
+            </w:r>
+          </w:p>
+        </w:tc>
+      </w:tr>
+      <w:tr>
+        <w:trPr>
+          <w:trHeight w:val="240" w:hRule="atLeast"/>
+        </w:trPr>
+        <w:tc>
+          <w:tcPr>
+            <w:vMerge w:val="continue"/>
+          </w:tcPr>
+          <w:p>
+            <w:pPr>
+              <w:spacing w:after="0" w:before="0" w:line="240" w:lineRule="auto"/>
+              <w:ind w:left="0" w:firstLine="0"/>
+              <w:contextualSpacing w:val="0"/>
+            </w:pPr>
+            <w:r>
+              <w:rPr>
+                <w:rtl w:val="0"/>
+              </w:rPr>
+            </w:r>
+          </w:p>
+        </w:tc>
+        <w:tc>
+          <w:tcPr/>
+          <w:p>
+            <w:pPr>
+              <w:spacing w:line="360" w:lineRule="auto"/>
+              <w:contextualSpacing w:val="0"/>
+            </w:pPr>
+            <w:r>
+              <w:rPr>
+                <w:sz w:val="24"/>
+                <w:szCs w:val="24"/>
+                <w:rtl w:val="0"/>
+              </w:rPr>
+              <w:t xml:space="preserve">To view all bookings of a specific date</w:t>
+            </w:r>
+          </w:p>
+        </w:tc>
+      </w:tr>
+      <w:tr>
+        <w:trPr>
+          <w:trHeight w:val="240" w:hRule="atLeast"/>
+        </w:trPr>
+        <w:tc>
+          <w:tcPr>
+            <w:vMerge w:val="continue"/>
+          </w:tcPr>
+          <w:p>
+            <w:pPr>
+              <w:spacing w:after="0" w:before="0" w:line="240" w:lineRule="auto"/>
+              <w:ind w:left="0" w:firstLine="0"/>
+              <w:contextualSpacing w:val="0"/>
+            </w:pPr>
+            <w:r>
+              <w:rPr>
+                <w:rtl w:val="0"/>
+              </w:rPr>
+            </w:r>
+          </w:p>
+        </w:tc>
+        <w:tc>
+          <w:tcPr/>
+          <w:p>
+            <w:pPr>
+              <w:spacing w:line="360" w:lineRule="auto"/>
+              <w:contextualSpacing w:val="0"/>
+            </w:pPr>
+            <w:r>
+              <w:rPr>
+                <w:sz w:val="24"/>
+                <w:szCs w:val="24"/>
+                <w:rtl w:val="0"/>
+              </w:rPr>
+              <w:t xml:space="preserve">To change and view the bookings of a different date</w:t>
+            </w:r>
+          </w:p>
+        </w:tc>
+      </w:tr>
+      <w:tr>
+        <w:trPr>
+          <w:trHeight w:val="240" w:hRule="atLeast"/>
+        </w:trPr>
+        <w:tc>
+          <w:tcPr>
+            <w:vMerge w:val="continue"/>
+          </w:tcPr>
+          <w:p>
+            <w:pPr>
+              <w:spacing w:after="0" w:before="0" w:line="240" w:lineRule="auto"/>
+              <w:ind w:left="0" w:firstLine="0"/>
+              <w:contextualSpacing w:val="0"/>
+            </w:pPr>
+            <w:r>
+              <w:rPr>
+                <w:rtl w:val="0"/>
+              </w:rPr>
+            </w:r>
+          </w:p>
+        </w:tc>
+        <w:tc>
+          <w:tcPr/>
+          <w:p>
+            <w:pPr>
+              <w:spacing w:line="360" w:lineRule="auto"/>
+              <w:contextualSpacing w:val="0"/>
+            </w:pPr>
+            <w:r>
+              <w:rPr>
+                <w:sz w:val="24"/>
+                <w:szCs w:val="24"/>
+                <w:rtl w:val="0"/>
+              </w:rPr>
+              <w:t xml:space="preserve">To make a reservation</w:t>
+            </w:r>
+          </w:p>
+        </w:tc>
+      </w:tr>
+      <w:tr>
+        <w:trPr>
+          <w:trHeight w:val="240" w:hRule="atLeast"/>
+        </w:trPr>
+        <w:tc>
+          <w:tcPr>
+            <w:vMerge w:val="continue"/>
+          </w:tcPr>
+          <w:p>
+            <w:pPr>
+              <w:spacing w:after="0" w:before="0" w:line="240" w:lineRule="auto"/>
+              <w:ind w:left="0" w:firstLine="0"/>
+              <w:contextualSpacing w:val="0"/>
+            </w:pPr>
+            <w:r>
+              <w:rPr>
+                <w:rtl w:val="0"/>
+              </w:rPr>
+            </w:r>
+          </w:p>
+        </w:tc>
+        <w:tc>
+          <w:tcPr/>
+          <w:p>
+            <w:pPr>
+              <w:spacing w:line="360" w:lineRule="auto"/>
+              <w:contextualSpacing w:val="0"/>
+            </w:pPr>
+            <w:r>
+              <w:rPr>
+                <w:sz w:val="24"/>
+                <w:szCs w:val="24"/>
+                <w:rtl w:val="0"/>
+              </w:rPr>
+              <w:t xml:space="preserve">To cancel a reservation made by the user</w:t>
+            </w:r>
+          </w:p>
+        </w:tc>
+      </w:tr>
+      <w:tr>
+        <w:trPr>
+          <w:trHeight w:val="240" w:hRule="atLeast"/>
+        </w:trPr>
+        <w:tc>
+          <w:tcPr>
+            <w:vMerge w:val="continue"/>
+          </w:tcPr>
+          <w:p>
+            <w:pPr>
+              <w:spacing w:after="0" w:before="0" w:line="240" w:lineRule="auto"/>
+              <w:ind w:left="0" w:firstLine="0"/>
+              <w:contextualSpacing w:val="0"/>
+            </w:pPr>
+            <w:r>
+              <w:rPr>
+                <w:rtl w:val="0"/>
+              </w:rPr>
+            </w:r>
+          </w:p>
+        </w:tc>
+        <w:tc>
+          <w:tcPr/>
+          <w:p>
+            <w:pPr>
+              <w:spacing w:line="360" w:lineRule="auto"/>
+              <w:contextualSpacing w:val="0"/>
+            </w:pPr>
+            <w:r>
+              <w:rPr>
+                <w:sz w:val="24"/>
+                <w:szCs w:val="24"/>
+                <w:rtl w:val="0"/>
+              </w:rPr>
+              <w:t xml:space="preserve">To modify a reservation made by the user.</w:t>
             </w:r>
           </w:p>
         </w:tc>
@@ -3730,6 +4715,57 @@
       <w:pPr>
         <w:spacing w:after="0" w:line="360" w:lineRule="auto"/>
         <w:contextualSpacing w:val="0"/>
+      </w:pPr>
+      <w:r>
+        <w:drawing>
+          <wp:inline distB="114300" distT="114300" distL="114300" distR="114300">
+            <wp:extent cx="5943600" cy="6337300"/>
+            <wp:effectExtent b="0" l="0" r="0" t="0"/>
+            <wp:docPr descr="Use Case View V2.png" id="2" name="image04.png"/>
+            <a:graphic>
+              <a:graphicData uri="http://schemas.openxmlformats.org/drawingml/2006/picture">
+                <pic:pic>
+                  <pic:nvPicPr>
+                    <pic:cNvPr descr="Use Case View V2.png" id="0" name="image04.png"/>
+                    <pic:cNvPicPr preferRelativeResize="0"/>
+                  </pic:nvPicPr>
+                  <pic:blipFill>
+                    <a:blip r:embed="rId8"/>
+                    <a:srcRect b="0" l="0" r="0" t="0"/>
+                    <a:stretch>
+                      <a:fillRect/>
+                    </a:stretch>
+                  </pic:blipFill>
+                  <pic:spPr>
+                    <a:xfrm>
+                      <a:off x="0" y="0"/>
+                      <a:ext cx="5943600" cy="6337300"/>
+                    </a:xfrm>
+                    <a:prstGeom prst="rect"/>
+                    <a:ln/>
+                  </pic:spPr>
+                </pic:pic>
+              </a:graphicData>
+            </a:graphic>
+          </wp:inline>
+        </w:drawing>
+      </w:r>
+      <w:commentRangeStart w:id="8"/>
+      <w:commentRangeEnd w:id="8"/>
+      <w:r>
+        <w:commentReference w:id="8"/>
+      </w:r>
+      <w:r>
+        <w:rPr>
+          <w:rtl w:val="0"/>
+        </w:rPr>
+      </w:r>
+    </w:p>
+    <w:p>
+      <w:pPr>
+        <w:spacing w:after="0" w:line="360" w:lineRule="auto"/>
+        <w:contextualSpacing w:val="0"/>
+        <w:jc w:val="center"/>
       </w:pPr>
       <w:r>
         <w:rPr>
@@ -3748,16 +4784,16 @@
           <wp:inline distB="0" distT="0" distL="0" distR="0">
             <wp:extent cx="4724400" cy="4724400"/>
             <wp:effectExtent b="0" l="0" r="0" t="0"/>
-            <wp:docPr descr="http://upload.wikimedia.org/wikipedia/commons/thumb/1/1d/Use_case_restaurant_model.svg/496px-Use_case_restaurant_model.svg.png" id="1" name="image01.png"/>
+            <wp:docPr descr="http://upload.wikimedia.org/wikipedia/commons/thumb/1/1d/Use_case_restaurant_model.svg/496px-Use_case_restaurant_model.svg.png" id="3" name="image05.png"/>
             <a:graphic>
               <a:graphicData uri="http://schemas.openxmlformats.org/drawingml/2006/picture">
                 <pic:pic>
                   <pic:nvPicPr>
-                    <pic:cNvPr descr="http://upload.wikimedia.org/wikipedia/commons/thumb/1/1d/Use_case_restaurant_model.svg/496px-Use_case_restaurant_model.svg.png" id="0" name="image01.png"/>
+                    <pic:cNvPr descr="http://upload.wikimedia.org/wikipedia/commons/thumb/1/1d/Use_case_restaurant_model.svg/496px-Use_case_restaurant_model.svg.png" id="0" name="image05.png"/>
                     <pic:cNvPicPr preferRelativeResize="0"/>
                   </pic:nvPicPr>
                   <pic:blipFill>
-                    <a:blip r:embed="rId6"/>
+                    <a:blip r:embed="rId9"/>
                     <a:srcRect b="0" l="0" r="0" t="0"/>
                     <a:stretch>
                       <a:fillRect/>
@@ -3802,7 +4838,26 @@
           <w:szCs w:val="24"/>
           <w:rtl w:val="0"/>
         </w:rPr>
-        <w:t xml:space="preserve">Figure 1. Use case model.</w:t>
+        <w:t xml:space="preserve">Figure </w:t>
+      </w:r>
+      <w:r>
+        <w:rPr>
+          <w:sz w:val="24"/>
+          <w:szCs w:val="24"/>
+          <w:rtl w:val="0"/>
+        </w:rPr>
+        <w:t xml:space="preserve">2</w:t>
+      </w:r>
+      <w:r>
+        <w:rPr>
+          <w:rFonts w:ascii="Calibri" w:cs="Calibri" w:eastAsia="Calibri" w:hAnsi="Calibri"/>
+          <w:b w:val="0"/>
+          <w:color w:val="000000"/>
+          <w:sz w:val="24"/>
+          <w:szCs w:val="24"/>
+          <w:rtl w:val="0"/>
+        </w:rPr>
+        <w:t xml:space="preserve">. Use case model.</w:t>
       </w:r>
     </w:p>
     <w:p>
@@ -3811,7 +4866,7 @@
         <w:spacing w:before="0" w:line="360" w:lineRule="auto"/>
         <w:contextualSpacing w:val="0"/>
       </w:pPr>
-      <w:bookmarkStart w:colFirst="0" w:colLast="0" w:name="_z337ya" w:id="18"/>
+      <w:bookmarkStart w:colFirst="0" w:colLast="0" w:name="_qw5yo2a3bfn6" w:id="18"/>
       <w:bookmarkEnd w:id="18"/>
       <w:r>
         <w:rPr>
@@ -3821,7 +4876,18 @@
           <w:szCs w:val="24"/>
           <w:rtl w:val="0"/>
         </w:rPr>
-        <w:t xml:space="preserve">Reliability</w:t>
+        <w:t xml:space="preserve">Reliability (Costa)</w:t>
+      </w:r>
+    </w:p>
+    <w:p>
+      <w:pPr>
+        <w:contextualSpacing w:val="0"/>
+      </w:pPr>
+      <w:r>
+        <w:rPr>
+          <w:rtl w:val="0"/>
+        </w:rPr>
+        <w:t xml:space="preserve">The System shall always be available for use(24/7). </w:t>
       </w:r>
       <w:r>
         <w:rPr>
@@ -3840,7 +4906,21 @@
           <w:szCs w:val="24"/>
           <w:rtl w:val="0"/>
         </w:rPr>
-        <w:t xml:space="preserve">Description goes here.</w:t>
+        <w:t xml:space="preserve">The expected behaviour of the System shall not be offline for no longer than 1 hour, upon system failure. </w:t>
+      </w:r>
+    </w:p>
+    <w:p>
+      <w:pPr>
+        <w:spacing w:after="0" w:line="360" w:lineRule="auto"/>
+        <w:contextualSpacing w:val="0"/>
+      </w:pPr>
+      <w:r>
+        <w:rPr>
+          <w:sz w:val="24"/>
+          <w:szCs w:val="24"/>
+          <w:rtl w:val="0"/>
+        </w:rPr>
+        <w:t xml:space="preserve">The  System shall accommodate 100 simultaneous Users. </w:t>
       </w:r>
     </w:p>
     <w:p>
@@ -3870,7 +4950,7 @@
           <w:szCs w:val="24"/>
           <w:rtl w:val="0"/>
         </w:rPr>
-        <w:t xml:space="preserve">Usability</w:t>
+        <w:t xml:space="preserve">Usability </w:t>
       </w:r>
       <w:r>
         <w:rPr>
@@ -3889,7 +4969,61 @@
           <w:szCs w:val="24"/>
           <w:rtl w:val="0"/>
         </w:rPr>
-        <w:t xml:space="preserve">Description goes here.</w:t>
+        <w:t xml:space="preserve">The System shall be understandable without any explanations required.</w:t>
+      </w:r>
+    </w:p>
+    <w:p>
+      <w:pPr>
+        <w:spacing w:after="0" w:line="360" w:lineRule="auto"/>
+        <w:contextualSpacing w:val="0"/>
+      </w:pPr>
+      <w:r>
+        <w:rPr>
+          <w:sz w:val="24"/>
+          <w:szCs w:val="24"/>
+          <w:rtl w:val="0"/>
+        </w:rPr>
+        <w:t xml:space="preserve">The User shall need no longer than </w:t>
+      </w:r>
+      <w:commentRangeStart w:id="9"/>
+      <w:commentRangeStart w:id="10"/>
+      <w:r>
+        <w:rPr>
+          <w:sz w:val="24"/>
+          <w:szCs w:val="24"/>
+          <w:rtl w:val="0"/>
+        </w:rPr>
+        <w:t xml:space="preserve">5 minutes </w:t>
+      </w:r>
+      <w:commentRangeEnd w:id="9"/>
+      <w:r>
+        <w:commentReference w:id="9"/>
+      </w:r>
+      <w:commentRangeEnd w:id="10"/>
+      <w:r>
+        <w:commentReference w:id="10"/>
+      </w:r>
+      <w:r>
+        <w:rPr>
+          <w:sz w:val="24"/>
+          <w:szCs w:val="24"/>
+          <w:rtl w:val="0"/>
+        </w:rPr>
+        <w:t xml:space="preserve">to become familiar with the System.</w:t>
+      </w:r>
+    </w:p>
+    <w:p>
+      <w:pPr>
+        <w:spacing w:after="0" w:line="360" w:lineRule="auto"/>
+        <w:contextualSpacing w:val="0"/>
+      </w:pPr>
+      <w:r>
+        <w:rPr>
+          <w:sz w:val="24"/>
+          <w:szCs w:val="24"/>
+          <w:rtl w:val="0"/>
+        </w:rPr>
+        <w:t xml:space="preserve">The User shall not need any training in order to operate the system effectively.</w:t>
       </w:r>
     </w:p>
     <w:p>
@@ -3919,7 +5053,7 @@
           <w:szCs w:val="24"/>
           <w:rtl w:val="0"/>
         </w:rPr>
-        <w:t xml:space="preserve">Efficiency</w:t>
+        <w:t xml:space="preserve">Efficiency </w:t>
       </w:r>
       <w:r>
         <w:rPr>
@@ -3938,7 +5072,33 @@
           <w:szCs w:val="24"/>
           <w:rtl w:val="0"/>
         </w:rPr>
-        <w:t xml:space="preserve">Description goes here.</w:t>
+        <w:t xml:space="preserve">The System shall take no longer than 3 seconds to perform any operation.</w:t>
+      </w:r>
+    </w:p>
+    <w:p>
+      <w:pPr>
+        <w:spacing w:after="0" w:line="360" w:lineRule="auto"/>
+        <w:contextualSpacing w:val="0"/>
+      </w:pPr>
+      <w:commentRangeStart w:id="11"/>
+      <w:r>
+        <w:rPr>
+          <w:sz w:val="24"/>
+          <w:szCs w:val="24"/>
+          <w:rtl w:val="0"/>
+        </w:rPr>
+        <w:t xml:space="preserve">The System shall use no more than 70% resources when operating below the maximum user base.</w:t>
+      </w:r>
+    </w:p>
+    <w:p>
+      <w:pPr>
+        <w:spacing w:after="0" w:line="360" w:lineRule="auto"/>
+        <w:contextualSpacing w:val="0"/>
+      </w:pPr>
+      <w:r>
+        <w:rPr>
+          <w:rtl w:val="0"/>
+        </w:rPr>
       </w:r>
     </w:p>
     <w:p>
@@ -3957,7 +5117,7 @@
           <w:szCs w:val="24"/>
           <w:rtl w:val="0"/>
         </w:rPr>
-        <w:t xml:space="preserve">Maintainability</w:t>
+        <w:t xml:space="preserve">Maintainability </w:t>
       </w:r>
       <w:r>
         <w:rPr>
@@ -3976,7 +5136,63 @@
           <w:szCs w:val="24"/>
           <w:rtl w:val="0"/>
         </w:rPr>
-        <w:t xml:space="preserve">Description goes here.</w:t>
+        <w:t xml:space="preserve">The components of the System shall not be highly coupled.</w:t>
+      </w:r>
+    </w:p>
+    <w:p>
+      <w:pPr>
+        <w:spacing w:after="0" w:line="360" w:lineRule="auto"/>
+        <w:contextualSpacing w:val="0"/>
+      </w:pPr>
+      <w:r>
+        <w:rPr>
+          <w:sz w:val="24"/>
+          <w:szCs w:val="24"/>
+          <w:rtl w:val="0"/>
+        </w:rPr>
+        <w:t xml:space="preserve">The System shall be reusable for the implementation of any reservation or waitlist systems..</w:t>
+      </w:r>
+    </w:p>
+    <w:p>
+      <w:pPr>
+        <w:spacing w:after="0" w:line="360" w:lineRule="auto"/>
+        <w:contextualSpacing w:val="0"/>
+      </w:pPr>
+      <w:r>
+        <w:rPr>
+          <w:sz w:val="24"/>
+          <w:szCs w:val="24"/>
+          <w:rtl w:val="0"/>
+        </w:rPr>
+        <w:t xml:space="preserve">Impacts or defects initially present or possibly caused due to recent modification of the system shall be easily assessed and analyzable. </w:t>
+      </w:r>
+    </w:p>
+    <w:p>
+      <w:pPr>
+        <w:spacing w:after="0" w:line="360" w:lineRule="auto"/>
+        <w:contextualSpacing w:val="0"/>
+      </w:pPr>
+      <w:r>
+        <w:rPr>
+          <w:sz w:val="24"/>
+          <w:szCs w:val="24"/>
+          <w:rtl w:val="0"/>
+        </w:rPr>
+        <w:t xml:space="preserve">The System shall be relatively modifiable and be able to be modified for a variety of different reservation systems and needs.</w:t>
+      </w:r>
+    </w:p>
+    <w:p>
+      <w:pPr>
+        <w:spacing w:after="0" w:line="360" w:lineRule="auto"/>
+        <w:contextualSpacing w:val="0"/>
+      </w:pPr>
+      <w:r>
+        <w:rPr>
+          <w:sz w:val="24"/>
+          <w:szCs w:val="24"/>
+          <w:rtl w:val="0"/>
+        </w:rPr>
+        <w:t xml:space="preserve">The System shall be easily testable for all critical scenarios.</w:t>
       </w:r>
     </w:p>
     <w:p>
@@ -4006,7 +5222,17 @@
           <w:szCs w:val="24"/>
           <w:rtl w:val="0"/>
         </w:rPr>
-        <w:t xml:space="preserve">Portability</w:t>
+        <w:t xml:space="preserve">Po</w:t>
+      </w:r>
+      <w:r>
+        <w:rPr>
+          <w:rFonts w:ascii="Calibri" w:cs="Calibri" w:eastAsia="Calibri" w:hAnsi="Calibri"/>
+          <w:color w:val="000000"/>
+          <w:sz w:val="24"/>
+          <w:szCs w:val="24"/>
+          <w:rtl w:val="0"/>
+        </w:rPr>
+        <w:t xml:space="preserve">rtability</w:t>
       </w:r>
       <w:r>
         <w:rPr>
@@ -4019,13 +5245,45 @@
         <w:spacing w:after="0" w:line="360" w:lineRule="auto"/>
         <w:contextualSpacing w:val="0"/>
       </w:pPr>
-      <w:r>
-        <w:rPr>
-          <w:sz w:val="24"/>
-          <w:szCs w:val="24"/>
-          <w:rtl w:val="0"/>
-        </w:rPr>
-        <w:t xml:space="preserve">Description goes here.</w:t>
+      <w:commentRangeEnd w:id="11"/>
+      <w:r>
+        <w:commentReference w:id="11"/>
+      </w:r>
+      <w:r>
+        <w:rPr>
+          <w:sz w:val="24"/>
+          <w:szCs w:val="24"/>
+          <w:rtl w:val="0"/>
+        </w:rPr>
+        <w:t xml:space="preserve">The system shall be highly adaptable.</w:t>
+      </w:r>
+    </w:p>
+    <w:p>
+      <w:pPr>
+        <w:spacing w:after="0" w:line="360" w:lineRule="auto"/>
+        <w:contextualSpacing w:val="0"/>
+      </w:pPr>
+      <w:r>
+        <w:rPr>
+          <w:sz w:val="24"/>
+          <w:szCs w:val="24"/>
+          <w:rtl w:val="0"/>
+        </w:rPr>
+        <w:t xml:space="preserve">The system shall be easily installable across multiple environments without much modification or support needed.</w:t>
+      </w:r>
+    </w:p>
+    <w:p>
+      <w:pPr>
+        <w:spacing w:after="0" w:line="360" w:lineRule="auto"/>
+        <w:contextualSpacing w:val="0"/>
+      </w:pPr>
+      <w:r>
+        <w:rPr>
+          <w:sz w:val="24"/>
+          <w:szCs w:val="24"/>
+          <w:rtl w:val="0"/>
+        </w:rPr>
+        <w:t xml:space="preserve">The system shall be able to replace most basic reservation systems based on a time and location.</w:t>
       </w:r>
     </w:p>
     <w:p>
@@ -4055,7 +5313,7 @@
           <w:szCs w:val="24"/>
           <w:rtl w:val="0"/>
         </w:rPr>
-        <w:t xml:space="preserve">Design constraints</w:t>
+        <w:t xml:space="preserve">Design constraints (Adriel and Chen)</w:t>
       </w:r>
       <w:r>
         <w:rPr>
@@ -4075,6 +5333,40 @@
           <w:rtl w:val="0"/>
         </w:rPr>
         <w:t xml:space="preserve">Decisions that must be followed, such as languages, processes, prescribed use of tools, architectural and design constraints, purchased components, class libraries, etc.</w:t>
+      </w:r>
+    </w:p>
+    <w:p>
+      <w:pPr>
+        <w:spacing w:after="0" w:line="360" w:lineRule="auto"/>
+        <w:contextualSpacing w:val="0"/>
+      </w:pPr>
+      <w:r>
+        <w:rPr>
+          <w:rtl w:val="0"/>
+        </w:rPr>
+      </w:r>
+    </w:p>
+    <w:p>
+      <w:pPr>
+        <w:spacing w:after="0" w:line="360" w:lineRule="auto"/>
+        <w:contextualSpacing w:val="0"/>
+      </w:pPr>
+      <w:r>
+        <w:rPr>
+          <w:sz w:val="24"/>
+          <w:szCs w:val="24"/>
+          <w:rtl w:val="0"/>
+        </w:rPr>
+        <w:t xml:space="preserve">How to setup the system. </w:t>
+      </w:r>
+      <w:commentRangeEnd w:id="12"/>
+      <w:r>
+        <w:commentReference w:id="12"/>
+      </w:r>
+      <w:r>
+        <w:rPr>
+          <w:rtl w:val="0"/>
+        </w:rPr>
       </w:r>
     </w:p>
     <w:p>
@@ -4094,8 +5386,9 @@
         <w:spacing w:before="0" w:line="360" w:lineRule="auto"/>
         <w:contextualSpacing w:val="0"/>
       </w:pPr>
-      <w:bookmarkStart w:colFirst="0" w:colLast="0" w:name="_3whwml4" w:id="24"/>
-      <w:bookmarkEnd w:id="24"/>
+      <w:bookmarkStart w:colFirst="0" w:colLast="0" w:name="_2bn6wsx" w:id="25"/>
+      <w:bookmarkEnd w:id="25"/>
+      <w:commentRangeStart w:id="13"/>
       <w:r>
         <w:rPr>
           <w:rFonts w:ascii="Calibri" w:cs="Calibri" w:eastAsia="Calibri" w:hAnsi="Calibri"/>
@@ -4104,7 +5397,7 @@
           <w:szCs w:val="24"/>
           <w:rtl w:val="0"/>
         </w:rPr>
-        <w:t xml:space="preserve">(On-line) user documentation and help</w:t>
+        <w:t xml:space="preserve">Purchased components</w:t>
       </w:r>
       <w:r>
         <w:rPr>
@@ -4124,6 +5417,11 @@
           <w:rtl w:val="0"/>
         </w:rPr>
         <w:t xml:space="preserve">Description.</w:t>
+      </w:r>
+      <w:r>
+        <w:rPr>
+          <w:rtl w:val="0"/>
+        </w:rPr>
       </w:r>
     </w:p>
     <w:p>
@@ -4143,8 +5441,9 @@
         <w:spacing w:before="0" w:line="360" w:lineRule="auto"/>
         <w:contextualSpacing w:val="0"/>
       </w:pPr>
-      <w:bookmarkStart w:colFirst="0" w:colLast="0" w:name="_2bn6wsx" w:id="25"/>
-      <w:bookmarkEnd w:id="25"/>
+      <w:bookmarkStart w:colFirst="0" w:colLast="0" w:name="_qsh70q" w:id="26"/>
+      <w:bookmarkEnd w:id="26"/>
+      <w:commentRangeStart w:id="14"/>
       <w:r>
         <w:rPr>
           <w:rFonts w:ascii="Calibri" w:cs="Calibri" w:eastAsia="Calibri" w:hAnsi="Calibri"/>
@@ -4153,7 +5452,7 @@
           <w:szCs w:val="24"/>
           <w:rtl w:val="0"/>
         </w:rPr>
-        <w:t xml:space="preserve">Purchased components</w:t>
+        <w:t xml:space="preserve">Licensing requirements (Saif and Alex)</w:t>
       </w:r>
       <w:r>
         <w:rPr>
@@ -4192,8 +5491,8 @@
         <w:spacing w:before="0" w:line="360" w:lineRule="auto"/>
         <w:contextualSpacing w:val="0"/>
       </w:pPr>
-      <w:bookmarkStart w:colFirst="0" w:colLast="0" w:name="_qsh70q" w:id="26"/>
-      <w:bookmarkEnd w:id="26"/>
+      <w:bookmarkStart w:colFirst="0" w:colLast="0" w:name="_3as4poj" w:id="27"/>
+      <w:bookmarkEnd w:id="27"/>
       <w:r>
         <w:rPr>
           <w:rFonts w:ascii="Calibri" w:cs="Calibri" w:eastAsia="Calibri" w:hAnsi="Calibri"/>
@@ -4202,7 +5501,7 @@
           <w:szCs w:val="24"/>
           <w:rtl w:val="0"/>
         </w:rPr>
-        <w:t xml:space="preserve">Licensing requirements</w:t>
+        <w:t xml:space="preserve">Legal, copyright and other notices(Saif and Alex)</w:t>
       </w:r>
       <w:r>
         <w:rPr>
@@ -4223,6 +5522,19 @@
         </w:rPr>
         <w:t xml:space="preserve">Description.</w:t>
       </w:r>
+      <w:commentRangeEnd w:id="13"/>
+      <w:r>
+        <w:commentReference w:id="13"/>
+      </w:r>
+      <w:commentRangeEnd w:id="14"/>
+      <w:r>
+        <w:commentReference w:id="14"/>
+      </w:r>
+      <w:r>
+        <w:rPr>
+          <w:rtl w:val="0"/>
+        </w:rPr>
+      </w:r>
     </w:p>
     <w:p>
       <w:pPr>
@@ -4236,13 +5548,28 @@
       </w:r>
     </w:p>
     <w:p>
-      <w:pPr>
-        <w:pStyle w:val="Heading2"/>
+      <w:r>
+        <w:br w:type="page"/>
+      </w:r>
+    </w:p>
+    <w:p>
+      <w:pPr>
+        <w:contextualSpacing w:val="0"/>
+      </w:pPr>
+      <w:r>
+        <w:rPr>
+          <w:rtl w:val="0"/>
+        </w:rPr>
+      </w:r>
+    </w:p>
+    <w:p>
+      <w:pPr>
+        <w:pStyle w:val="Heading1"/>
         <w:spacing w:before="0" w:line="360" w:lineRule="auto"/>
         <w:contextualSpacing w:val="0"/>
       </w:pPr>
-      <w:bookmarkStart w:colFirst="0" w:colLast="0" w:name="_3as4poj" w:id="27"/>
-      <w:bookmarkEnd w:id="27"/>
+      <w:bookmarkStart w:colFirst="0" w:colLast="0" w:name="_1pxezwc" w:id="28"/>
+      <w:bookmarkEnd w:id="28"/>
       <w:r>
         <w:rPr>
           <w:rFonts w:ascii="Calibri" w:cs="Calibri" w:eastAsia="Calibri" w:hAnsi="Calibri"/>
@@ -4251,81 +5578,8 @@
           <w:szCs w:val="24"/>
           <w:rtl w:val="0"/>
         </w:rPr>
-        <w:t xml:space="preserve">Legal, copyright and other notices</w:t>
-      </w:r>
-      <w:r>
-        <w:rPr>
-          <w:rtl w:val="0"/>
-        </w:rPr>
-      </w:r>
-    </w:p>
-    <w:p>
-      <w:pPr>
-        <w:spacing w:after="0" w:line="360" w:lineRule="auto"/>
-        <w:contextualSpacing w:val="0"/>
-      </w:pPr>
-      <w:r>
-        <w:rPr>
-          <w:sz w:val="24"/>
-          <w:szCs w:val="24"/>
-          <w:rtl w:val="0"/>
-        </w:rPr>
-        <w:t xml:space="preserve">Description.</w:t>
-      </w:r>
-    </w:p>
-    <w:p>
-      <w:pPr>
-        <w:spacing w:after="0" w:line="360" w:lineRule="auto"/>
-        <w:contextualSpacing w:val="0"/>
-      </w:pPr>
-      <w:r>
-        <w:rPr>
-          <w:rtl w:val="0"/>
-        </w:rPr>
-      </w:r>
-    </w:p>
-    <w:p>
-      <w:r>
-        <w:br w:type="page"/>
-      </w:r>
-    </w:p>
-    <w:p>
-      <w:pPr>
-        <w:contextualSpacing w:val="0"/>
-      </w:pPr>
-      <w:r>
-        <w:rPr>
-          <w:rtl w:val="0"/>
-        </w:rPr>
-      </w:r>
-    </w:p>
-    <w:p>
-      <w:pPr>
-        <w:pStyle w:val="Heading1"/>
-        <w:numPr>
-          <w:ilvl w:val="0"/>
-          <w:numId w:val="2"/>
-        </w:numPr>
-        <w:spacing w:before="0" w:line="360" w:lineRule="auto"/>
-        <w:ind w:left="360" w:hanging="360"/>
-        <w:rPr>
-          <w:rFonts w:ascii="Calibri" w:cs="Calibri" w:eastAsia="Calibri" w:hAnsi="Calibri"/>
-          <w:b w:val="1"/>
-          <w:color w:val="000000"/>
-          <w:sz w:val="24"/>
-          <w:szCs w:val="24"/>
-        </w:rPr>
-      </w:pPr>
-      <w:bookmarkStart w:colFirst="0" w:colLast="0" w:name="_1pxezwc" w:id="28"/>
-      <w:bookmarkEnd w:id="28"/>
-      <w:r>
-        <w:rPr>
-          <w:rFonts w:ascii="Calibri" w:cs="Calibri" w:eastAsia="Calibri" w:hAnsi="Calibri"/>
-          <w:color w:val="000000"/>
-          <w:sz w:val="24"/>
-          <w:szCs w:val="24"/>
-          <w:rtl w:val="0"/>
-        </w:rPr>
+        <w:t xml:space="preserve">4.</w:t>
+        <w:tab/>
         <w:t xml:space="preserve">Analysis Models</w:t>
       </w:r>
       <w:r>
@@ -4457,8 +5711,8 @@
       </w:r>
     </w:p>
     <w:sectPr>
-      <w:headerReference r:id="rId7" w:type="default"/>
-      <w:footerReference r:id="rId8" w:type="default"/>
+      <w:headerReference r:id="rId10" w:type="default"/>
+      <w:footerReference r:id="rId11" w:type="default"/>
       <w:pgSz w:h="15840" w:w="12240"/>
       <w:pgMar w:bottom="1440" w:top="1440" w:left="1440" w:right="1440"/>
       <w:pgNumType w:start="0"/>
@@ -4470,7 +5724,7 @@
 
 <file path=word/comments.xml><?xml version="1.0" encoding="utf-8"?>
 <w:comments xmlns:mc="http://schemas.openxmlformats.org/markup-compatibility/2006" xmlns:o="urn:schemas-microsoft-com:office:office" xmlns:r="http://schemas.openxmlformats.org/officeDocument/2006/relationships" xmlns:m="http://schemas.openxmlformats.org/officeDocument/2006/math" xmlns:v="urn:schemas-microsoft-com:vml" xmlns:wp="http://schemas.openxmlformats.org/drawingml/2006/wordprocessingDrawing" xmlns:w10="urn:schemas-microsoft-com:office:word" xmlns:w="http://schemas.openxmlformats.org/wordprocessingml/2006/main" xmlns:wne="http://schemas.microsoft.com/office/word/2006/wordml" xmlns:sl="http://schemas.openxmlformats.org/schemaLibrary/2006/main" xmlns:a="http://schemas.openxmlformats.org/drawingml/2006/main" xmlns:pic="http://schemas.openxmlformats.org/drawingml/2006/picture" xmlns:c="http://schemas.openxmlformats.org/drawingml/2006/chart" xmlns:lc="http://schemas.openxmlformats.org/drawingml/2006/lockedCanvas" xmlns:dgm="http://schemas.openxmlformats.org/drawingml/2006/diagram" xmlns:wps="http://schemas.microsoft.com/office/word/2010/wordprocessingShape" xmlns:wpg="http://schemas.microsoft.com/office/word/2010/wordprocessingGroup">
-  <w:comment w:author="Alexander Rosser" w:id="2" w:date="2016-11-13T23:13:59Z">
+  <w:comment w:author="Philippe Kuret" w:id="3" w:date="2016-11-14T08:36:35Z">
     <w:p>
       <w:pPr>
         <w:keepNext w:val="0"/>
@@ -4495,11 +5749,11 @@
           <w:vertAlign w:val="baseline"/>
           <w:rtl w:val="0"/>
         </w:rPr>
-        <w:t xml:space="preserve">To be looked at by Chen and Adriel</w:t>
+        <w:t xml:space="preserve">is it? I just added it as a placeholder</w:t>
       </w:r>
     </w:p>
   </w:comment>
-  <w:comment w:author="Alexander Rosser" w:id="0" w:date="2016-11-13T07:14:36Z">
+  <w:comment w:author="Costa Papa" w:id="11" w:date="2016-11-16T14:30:02Z">
     <w:p>
       <w:pPr>
         <w:keepNext w:val="0"/>
@@ -4524,11 +5778,11 @@
           <w:vertAlign w:val="baseline"/>
           <w:rtl w:val="0"/>
         </w:rPr>
-        <w:t xml:space="preserve">Everybody add your names, IDs and email</w:t>
+        <w:t xml:space="preserve">Might need some help from the coding team to better define these.</w:t>
       </w:r>
     </w:p>
   </w:comment>
-  <w:comment w:author="Alexander Rosser" w:id="3" w:date="2016-11-13T07:15:19Z">
+  <w:comment w:author="Alexander Rosser" w:id="6" w:date="2016-11-13T23:13:59Z">
     <w:p>
       <w:pPr>
         <w:keepNext w:val="0"/>
@@ -4553,11 +5807,330 @@
           <w:vertAlign w:val="baseline"/>
           <w:rtl w:val="0"/>
         </w:rPr>
+        <w:t xml:space="preserve">To be looked at by Chen and Adriel</w:t>
+      </w:r>
+    </w:p>
+  </w:comment>
+  <w:comment w:author="Philippe Kuret" w:id="9" w:date="2016-11-18T15:02:53Z">
+    <w:p>
+      <w:pPr>
+        <w:keepNext w:val="0"/>
+        <w:keepLines w:val="0"/>
+        <w:widowControl w:val="0"/>
+        <w:spacing w:after="0" w:before="0" w:line="240" w:lineRule="auto"/>
+        <w:ind w:left="0" w:right="0" w:firstLine="0"/>
+        <w:contextualSpacing w:val="0"/>
+        <w:jc w:val="left"/>
+      </w:pPr>
+      <w:r>
+        <w:rPr>
+          <w:rFonts w:ascii="Arial" w:cs="Arial" w:eastAsia="Arial" w:hAnsi="Arial"/>
+          <w:b w:val="0"/>
+          <w:i w:val="0"/>
+          <w:smallCaps w:val="0"/>
+          <w:strike w:val="0"/>
+          <w:color w:val="000000"/>
+          <w:sz w:val="22"/>
+          <w:szCs w:val="22"/>
+          <w:u w:val="none"/>
+          <w:vertAlign w:val="baseline"/>
+          <w:rtl w:val="0"/>
+        </w:rPr>
+        <w:t xml:space="preserve">5 what?</w:t>
+      </w:r>
+    </w:p>
+  </w:comment>
+  <w:comment w:author="Costa Papa" w:id="10" w:date="2016-11-18T15:02:53Z">
+    <w:p>
+      <w:pPr>
+        <w:keepNext w:val="0"/>
+        <w:keepLines w:val="0"/>
+        <w:widowControl w:val="0"/>
+        <w:spacing w:after="0" w:before="0" w:line="240" w:lineRule="auto"/>
+        <w:ind w:left="0" w:right="0" w:firstLine="0"/>
+        <w:contextualSpacing w:val="0"/>
+        <w:jc w:val="left"/>
+      </w:pPr>
+      <w:r>
+        <w:rPr>
+          <w:rFonts w:ascii="Arial" w:cs="Arial" w:eastAsia="Arial" w:hAnsi="Arial"/>
+          <w:b w:val="0"/>
+          <w:i w:val="0"/>
+          <w:smallCaps w:val="0"/>
+          <w:strike w:val="0"/>
+          <w:color w:val="000000"/>
+          <w:sz w:val="22"/>
+          <w:szCs w:val="22"/>
+          <w:u w:val="none"/>
+          <w:vertAlign w:val="baseline"/>
+          <w:rtl w:val="0"/>
+        </w:rPr>
+        <w:t xml:space="preserve">you're right, my bad.  Fixed now</w:t>
+      </w:r>
+    </w:p>
+  </w:comment>
+  <w:comment w:author="Costa Papa" w:id="14" w:date="2016-11-16T13:14:33Z">
+    <w:p>
+      <w:pPr>
+        <w:keepNext w:val="0"/>
+        <w:keepLines w:val="0"/>
+        <w:widowControl w:val="0"/>
+        <w:spacing w:after="0" w:before="0" w:line="240" w:lineRule="auto"/>
+        <w:ind w:left="0" w:right="0" w:firstLine="0"/>
+        <w:contextualSpacing w:val="0"/>
+        <w:jc w:val="left"/>
+      </w:pPr>
+      <w:r>
+        <w:rPr>
+          <w:rFonts w:ascii="Arial" w:cs="Arial" w:eastAsia="Arial" w:hAnsi="Arial"/>
+          <w:b w:val="0"/>
+          <w:i w:val="0"/>
+          <w:smallCaps w:val="0"/>
+          <w:strike w:val="0"/>
+          <w:color w:val="000000"/>
+          <w:sz w:val="22"/>
+          <w:szCs w:val="22"/>
+          <w:u w:val="none"/>
+          <w:vertAlign w:val="baseline"/>
+          <w:rtl w:val="0"/>
+        </w:rPr>
+        <w:t xml:space="preserve">According to cc's site, Licencing and Copyright are not applicable to our project.</w:t>
+      </w:r>
+    </w:p>
+  </w:comment>
+  <w:comment w:author="Philippe Kuret" w:id="4" w:date="2016-11-14T08:33:29Z">
+    <w:p>
+      <w:pPr>
+        <w:keepNext w:val="0"/>
+        <w:keepLines w:val="0"/>
+        <w:widowControl w:val="0"/>
+        <w:spacing w:after="0" w:before="0" w:line="240" w:lineRule="auto"/>
+        <w:ind w:left="0" w:right="0" w:firstLine="0"/>
+        <w:contextualSpacing w:val="0"/>
+        <w:jc w:val="left"/>
+      </w:pPr>
+      <w:r>
+        <w:rPr>
+          <w:rFonts w:ascii="Arial" w:cs="Arial" w:eastAsia="Arial" w:hAnsi="Arial"/>
+          <w:b w:val="0"/>
+          <w:i w:val="0"/>
+          <w:smallCaps w:val="0"/>
+          <w:strike w:val="0"/>
+          <w:color w:val="000000"/>
+          <w:sz w:val="22"/>
+          <w:szCs w:val="22"/>
+          <w:u w:val="none"/>
+          <w:vertAlign w:val="baseline"/>
+          <w:rtl w:val="0"/>
+        </w:rPr>
+        <w:t xml:space="preserve">Table to add to list of tables</w:t>
+      </w:r>
+    </w:p>
+  </w:comment>
+  <w:comment w:author="Audri Fab." w:id="7" w:date="2016-11-15T05:34:56Z">
+    <w:p>
+      <w:pPr>
+        <w:keepNext w:val="0"/>
+        <w:keepLines w:val="0"/>
+        <w:widowControl w:val="0"/>
+        <w:spacing w:after="0" w:before="0" w:line="240" w:lineRule="auto"/>
+        <w:ind w:left="0" w:right="0" w:firstLine="0"/>
+        <w:contextualSpacing w:val="0"/>
+        <w:jc w:val="left"/>
+      </w:pPr>
+      <w:r>
+        <w:rPr>
+          <w:rFonts w:ascii="Arial" w:cs="Arial" w:eastAsia="Arial" w:hAnsi="Arial"/>
+          <w:b w:val="0"/>
+          <w:i w:val="0"/>
+          <w:smallCaps w:val="0"/>
+          <w:strike w:val="0"/>
+          <w:color w:val="000000"/>
+          <w:sz w:val="22"/>
+          <w:szCs w:val="22"/>
+          <w:u w:val="none"/>
+          <w:vertAlign w:val="baseline"/>
+          <w:rtl w:val="0"/>
+        </w:rPr>
+        <w:t xml:space="preserve">Use cases</w:t>
+      </w:r>
+    </w:p>
+  </w:comment>
+  <w:comment w:author="Alexander Rosser" w:id="0" w:date="2016-11-13T07:14:36Z">
+    <w:p>
+      <w:pPr>
+        <w:keepNext w:val="0"/>
+        <w:keepLines w:val="0"/>
+        <w:widowControl w:val="0"/>
+        <w:spacing w:after="0" w:before="0" w:line="240" w:lineRule="auto"/>
+        <w:ind w:left="0" w:right="0" w:firstLine="0"/>
+        <w:contextualSpacing w:val="0"/>
+        <w:jc w:val="left"/>
+      </w:pPr>
+      <w:r>
+        <w:rPr>
+          <w:rFonts w:ascii="Arial" w:cs="Arial" w:eastAsia="Arial" w:hAnsi="Arial"/>
+          <w:b w:val="0"/>
+          <w:i w:val="0"/>
+          <w:smallCaps w:val="0"/>
+          <w:strike w:val="0"/>
+          <w:color w:val="000000"/>
+          <w:sz w:val="22"/>
+          <w:szCs w:val="22"/>
+          <w:u w:val="none"/>
+          <w:vertAlign w:val="baseline"/>
+          <w:rtl w:val="0"/>
+        </w:rPr>
+        <w:t xml:space="preserve">Everybody add your names, IDs and email</w:t>
+      </w:r>
+    </w:p>
+  </w:comment>
+  <w:comment w:author="Costa Papa" w:id="8" w:date="2016-11-16T14:11:08Z">
+    <w:p>
+      <w:pPr>
+        <w:keepNext w:val="0"/>
+        <w:keepLines w:val="0"/>
+        <w:widowControl w:val="0"/>
+        <w:spacing w:after="0" w:before="0" w:line="240" w:lineRule="auto"/>
+        <w:ind w:left="0" w:right="0" w:firstLine="0"/>
+        <w:contextualSpacing w:val="0"/>
+        <w:jc w:val="left"/>
+      </w:pPr>
+      <w:r>
+        <w:rPr>
+          <w:rFonts w:ascii="Arial" w:cs="Arial" w:eastAsia="Arial" w:hAnsi="Arial"/>
+          <w:b w:val="0"/>
+          <w:i w:val="0"/>
+          <w:smallCaps w:val="0"/>
+          <w:strike w:val="0"/>
+          <w:color w:val="000000"/>
+          <w:sz w:val="22"/>
+          <w:szCs w:val="22"/>
+          <w:u w:val="none"/>
+          <w:vertAlign w:val="baseline"/>
+          <w:rtl w:val="0"/>
+        </w:rPr>
+        <w:t xml:space="preserve">Updated Use Case Model.  Still debating on making everything extend/include from log in</w:t>
+      </w:r>
+    </w:p>
+  </w:comment>
+  <w:comment w:author="Audri Fab." w:id="12" w:date="2016-11-15T05:54:34Z">
+    <w:p>
+      <w:pPr>
+        <w:keepNext w:val="0"/>
+        <w:keepLines w:val="0"/>
+        <w:widowControl w:val="0"/>
+        <w:spacing w:after="0" w:before="0" w:line="240" w:lineRule="auto"/>
+        <w:ind w:left="0" w:right="0" w:firstLine="0"/>
+        <w:contextualSpacing w:val="0"/>
+        <w:jc w:val="left"/>
+      </w:pPr>
+      <w:r>
+        <w:rPr>
+          <w:rFonts w:ascii="Arial" w:cs="Arial" w:eastAsia="Arial" w:hAnsi="Arial"/>
+          <w:b w:val="0"/>
+          <w:i w:val="0"/>
+          <w:smallCaps w:val="0"/>
+          <w:strike w:val="0"/>
+          <w:color w:val="000000"/>
+          <w:sz w:val="22"/>
+          <w:szCs w:val="22"/>
+          <w:u w:val="none"/>
+          <w:vertAlign w:val="baseline"/>
+          <w:rtl w:val="0"/>
+        </w:rPr>
+        <w:t xml:space="preserve">*May not be included in the SRS</w:t>
+      </w:r>
+    </w:p>
+  </w:comment>
+  <w:comment w:author="Alexander Rosser" w:id="1" w:date="2016-11-13T07:15:19Z">
+    <w:p>
+      <w:pPr>
+        <w:keepNext w:val="0"/>
+        <w:keepLines w:val="0"/>
+        <w:widowControl w:val="0"/>
+        <w:spacing w:after="0" w:before="0" w:line="240" w:lineRule="auto"/>
+        <w:ind w:left="0" w:right="0" w:firstLine="0"/>
+        <w:contextualSpacing w:val="0"/>
+        <w:jc w:val="left"/>
+      </w:pPr>
+      <w:r>
+        <w:rPr>
+          <w:rFonts w:ascii="Arial" w:cs="Arial" w:eastAsia="Arial" w:hAnsi="Arial"/>
+          <w:b w:val="0"/>
+          <w:i w:val="0"/>
+          <w:smallCaps w:val="0"/>
+          <w:strike w:val="0"/>
+          <w:color w:val="000000"/>
+          <w:sz w:val="22"/>
+          <w:szCs w:val="22"/>
+          <w:u w:val="none"/>
+          <w:vertAlign w:val="baseline"/>
+          <w:rtl w:val="0"/>
+        </w:rPr>
         <w:t xml:space="preserve">Update version number before submitting</w:t>
       </w:r>
     </w:p>
   </w:comment>
-  <w:comment w:author="Alexander Rosser" w:id="1" w:date="2016-11-13T07:16:44Z">
+  <w:comment w:author="Philippe Kuret" w:id="5" w:date="2016-11-14T08:34:35Z">
+    <w:p>
+      <w:pPr>
+        <w:keepNext w:val="0"/>
+        <w:keepLines w:val="0"/>
+        <w:widowControl w:val="0"/>
+        <w:spacing w:after="0" w:before="0" w:line="240" w:lineRule="auto"/>
+        <w:ind w:left="0" w:right="0" w:firstLine="0"/>
+        <w:contextualSpacing w:val="0"/>
+        <w:jc w:val="left"/>
+      </w:pPr>
+      <w:r>
+        <w:rPr>
+          <w:rFonts w:ascii="Arial" w:cs="Arial" w:eastAsia="Arial" w:hAnsi="Arial"/>
+          <w:b w:val="0"/>
+          <w:i w:val="0"/>
+          <w:smallCaps w:val="0"/>
+          <w:strike w:val="0"/>
+          <w:color w:val="000000"/>
+          <w:sz w:val="22"/>
+          <w:szCs w:val="22"/>
+          <w:u w:val="none"/>
+          <w:vertAlign w:val="baseline"/>
+          <w:rtl w:val="0"/>
+        </w:rPr>
+        <w:t xml:space="preserve">Maybe add this, since i'm basing myself on it</w:t>
+      </w:r>
+    </w:p>
+  </w:comment>
+  <w:comment w:author="Audri Fab." w:id="13" w:date="2016-11-15T05:49:58Z">
+    <w:p>
+      <w:pPr>
+        <w:keepNext w:val="0"/>
+        <w:keepLines w:val="0"/>
+        <w:widowControl w:val="0"/>
+        <w:spacing w:after="0" w:before="0" w:line="240" w:lineRule="auto"/>
+        <w:ind w:left="0" w:right="0" w:firstLine="0"/>
+        <w:contextualSpacing w:val="0"/>
+        <w:jc w:val="left"/>
+      </w:pPr>
+      <w:r>
+        <w:rPr>
+          <w:rFonts w:ascii="Arial" w:cs="Arial" w:eastAsia="Arial" w:hAnsi="Arial"/>
+          <w:b w:val="0"/>
+          <w:i w:val="0"/>
+          <w:smallCaps w:val="0"/>
+          <w:strike w:val="0"/>
+          <w:color w:val="000000"/>
+          <w:sz w:val="22"/>
+          <w:szCs w:val="22"/>
+          <w:u w:val="none"/>
+          <w:vertAlign w:val="baseline"/>
+          <w:rtl w:val="0"/>
+        </w:rPr>
+        <w:t xml:space="preserve">If none, then do not include it.</w:t>
+      </w:r>
+    </w:p>
+  </w:comment>
+  <w:comment w:author="Alexander Rosser" w:id="2" w:date="2016-11-13T07:16:44Z">
     <w:p>
       <w:pPr>
         <w:keepNext w:val="0"/>
@@ -4683,180 +6256,6 @@
       </w:rPr>
     </w:r>
   </w:p>
-  <w:tbl>
-    <w:tblPr>
-      <w:tblStyle w:val="Table6"/>
-      <w:bidi w:val="0"/>
-      <w:tblW w:w="9559.0" w:type="dxa"/>
-      <w:jc w:val="left"/>
-      <w:tblInd w:w="-115.0" w:type="dxa"/>
-      <w:tblBorders>
-        <w:top w:color="000000" w:space="0" w:sz="6" w:val="single"/>
-        <w:left w:color="000000" w:space="0" w:sz="6" w:val="single"/>
-        <w:bottom w:color="000000" w:space="0" w:sz="6" w:val="single"/>
-        <w:right w:color="000000" w:space="0" w:sz="6" w:val="single"/>
-        <w:insideH w:color="000000" w:space="0" w:sz="6" w:val="single"/>
-        <w:insideV w:color="000000" w:space="0" w:sz="6" w:val="single"/>
-      </w:tblBorders>
-      <w:tblLayout w:type="fixed"/>
-      <w:tblLook w:val="0000"/>
-    </w:tblPr>
-    <w:tblGrid>
-      <w:gridCol w:w="6379"/>
-      <w:gridCol w:w="2820"/>
-      <w:gridCol w:w="360"/>
-      <w:tblGridChange w:id="0">
-        <w:tblGrid>
-          <w:gridCol w:w="6379"/>
-          <w:gridCol w:w="2820"/>
-          <w:gridCol w:w="360"/>
-        </w:tblGrid>
-      </w:tblGridChange>
-    </w:tblGrid>
-    <w:tr>
-      <w:tc>
-        <w:tcPr/>
-        <w:p>
-          <w:pPr>
-            <w:widowControl w:val="0"/>
-            <w:spacing w:after="0" w:before="720" w:lineRule="auto"/>
-            <w:contextualSpacing w:val="0"/>
-          </w:pPr>
-          <w:r>
-            <w:rPr>
-              <w:sz w:val="24"/>
-              <w:szCs w:val="24"/>
-              <w:rtl w:val="0"/>
-            </w:rPr>
-            <w:t xml:space="preserve">LOTUS Calendar</w:t>
-          </w:r>
-        </w:p>
-      </w:tc>
-      <w:tc>
-        <w:tcPr>
-          <w:tcBorders>
-            <w:right w:color="000000" w:space="0" w:sz="0" w:val="nil"/>
-          </w:tcBorders>
-        </w:tcPr>
-        <w:p>
-          <w:pPr>
-            <w:widowControl w:val="0"/>
-            <w:tabs>
-              <w:tab w:val="left" w:pos="1135"/>
-            </w:tabs>
-            <w:spacing w:after="0" w:before="720" w:lineRule="auto"/>
-            <w:ind w:right="68"/>
-            <w:contextualSpacing w:val="0"/>
-          </w:pPr>
-          <w:r>
-            <w:rPr>
-              <w:sz w:val="24"/>
-              <w:szCs w:val="24"/>
-              <w:rtl w:val="0"/>
-            </w:rPr>
-            <w:t xml:space="preserve">Version: 1.0</w:t>
-          </w:r>
-          <w:r>
-            <w:rPr>
-              <w:rtl w:val="0"/>
-            </w:rPr>
-          </w:r>
-        </w:p>
-      </w:tc>
-      <w:tc>
-        <w:tcPr>
-          <w:tcBorders>
-            <w:left w:color="000000" w:space="0" w:sz="0" w:val="nil"/>
-          </w:tcBorders>
-        </w:tcPr>
-        <w:p>
-          <w:pPr>
-            <w:widowControl w:val="0"/>
-            <w:tabs>
-              <w:tab w:val="left" w:pos="1135"/>
-            </w:tabs>
-            <w:spacing w:after="0" w:before="720" w:lineRule="auto"/>
-            <w:ind w:left="462" w:right="72" w:firstLine="0"/>
-            <w:contextualSpacing w:val="0"/>
-            <w:jc w:val="right"/>
-          </w:pPr>
-          <w:commentRangeStart w:id="3"/>
-          <w:commentRangeEnd w:id="3"/>
-          <w:r>
-            <w:commentReference w:id="3"/>
-          </w:r>
-          <w:r>
-            <w:rPr>
-              <w:rtl w:val="0"/>
-            </w:rPr>
-          </w:r>
-        </w:p>
-      </w:tc>
-    </w:tr>
-    <w:tr>
-      <w:tc>
-        <w:tcPr/>
-        <w:p>
-          <w:pPr>
-            <w:widowControl w:val="0"/>
-            <w:spacing w:after="0" w:before="720" w:lineRule="auto"/>
-            <w:contextualSpacing w:val="0"/>
-          </w:pPr>
-          <w:r>
-            <w:rPr>
-              <w:sz w:val="24"/>
-              <w:szCs w:val="24"/>
-              <w:rtl w:val="0"/>
-            </w:rPr>
-            <w:t xml:space="preserve">Software Requirements Specification</w:t>
-          </w:r>
-        </w:p>
-      </w:tc>
-      <w:tc>
-        <w:tcPr>
-          <w:tcBorders>
-            <w:right w:color="000000" w:space="0" w:sz="0" w:val="nil"/>
-          </w:tcBorders>
-        </w:tcPr>
-        <w:p>
-          <w:pPr>
-            <w:widowControl w:val="0"/>
-            <w:spacing w:after="0" w:before="720" w:lineRule="auto"/>
-            <w:contextualSpacing w:val="0"/>
-          </w:pPr>
-          <w:r>
-            <w:rPr>
-              <w:sz w:val="24"/>
-              <w:szCs w:val="24"/>
-              <w:rtl w:val="0"/>
-            </w:rPr>
-            <w:t xml:space="preserve">Date: 12/11/2016</w:t>
-          </w:r>
-        </w:p>
-      </w:tc>
-      <w:tc>
-        <w:tcPr>
-          <w:tcBorders>
-            <w:left w:color="000000" w:space="0" w:sz="0" w:val="nil"/>
-          </w:tcBorders>
-        </w:tcPr>
-        <w:p>
-          <w:pPr>
-            <w:widowControl w:val="0"/>
-            <w:spacing w:after="0" w:before="720" w:lineRule="auto"/>
-            <w:ind w:right="79"/>
-            <w:contextualSpacing w:val="0"/>
-            <w:jc w:val="right"/>
-          </w:pPr>
-          <w:r>
-            <w:rPr>
-              <w:rtl w:val="0"/>
-            </w:rPr>
-          </w:r>
-        </w:p>
-      </w:tc>
-    </w:tr>
-  </w:tbl>
   <w:p>
     <w:pPr>
       <w:tabs>
@@ -4989,7 +6388,7 @@
   </w:abstractNum>
   <w:abstractNum w:abstractNumId="2">
     <w:lvl w:ilvl="0">
-      <w:start w:val="3"/>
+      <w:start w:val="2"/>
       <w:numFmt w:val="decimal"/>
       <w:lvlText w:val="%1."/>
       <w:lvlJc w:val="left"/>
@@ -5004,7 +6403,7 @@
       <w:lvlText w:val="%2."/>
       <w:lvlJc w:val="left"/>
       <w:pPr>
-        <w:ind w:left="1440" w:firstLine="1080"/>
+        <w:ind w:left="1080" w:firstLine="720"/>
       </w:pPr>
       <w:rPr/>
     </w:lvl>
@@ -5014,7 +6413,7 @@
       <w:lvlText w:val="%3."/>
       <w:lvlJc w:val="right"/>
       <w:pPr>
-        <w:ind w:left="2160" w:firstLine="1980"/>
+        <w:ind w:left="1800" w:firstLine="1620"/>
       </w:pPr>
       <w:rPr/>
     </w:lvl>
@@ -5024,7 +6423,7 @@
       <w:lvlText w:val="%4."/>
       <w:lvlJc w:val="left"/>
       <w:pPr>
-        <w:ind w:left="2880" w:firstLine="2520"/>
+        <w:ind w:left="2520" w:firstLine="2160"/>
       </w:pPr>
       <w:rPr/>
     </w:lvl>
@@ -5034,7 +6433,7 @@
       <w:lvlText w:val="%5."/>
       <w:lvlJc w:val="left"/>
       <w:pPr>
-        <w:ind w:left="3600" w:firstLine="3240"/>
+        <w:ind w:left="3240" w:firstLine="2880"/>
       </w:pPr>
       <w:rPr/>
     </w:lvl>
@@ -5044,7 +6443,7 @@
       <w:lvlText w:val="%6."/>
       <w:lvlJc w:val="right"/>
       <w:pPr>
-        <w:ind w:left="4320" w:firstLine="4140"/>
+        <w:ind w:left="3960" w:firstLine="3780"/>
       </w:pPr>
       <w:rPr/>
     </w:lvl>
@@ -5054,7 +6453,7 @@
       <w:lvlText w:val="%7."/>
       <w:lvlJc w:val="left"/>
       <w:pPr>
-        <w:ind w:left="5040" w:firstLine="4680"/>
+        <w:ind w:left="4680" w:firstLine="4320"/>
       </w:pPr>
       <w:rPr/>
     </w:lvl>
@@ -5064,7 +6463,7 @@
       <w:lvlText w:val="%8."/>
       <w:lvlJc w:val="left"/>
       <w:pPr>
-        <w:ind w:left="5760" w:firstLine="5400"/>
+        <w:ind w:left="5400" w:firstLine="5040"/>
       </w:pPr>
       <w:rPr/>
     </w:lvl>
@@ -5074,14 +6473,14 @@
       <w:lvlText w:val="%9."/>
       <w:lvlJc w:val="right"/>
       <w:pPr>
-        <w:ind w:left="6480" w:firstLine="6300"/>
+        <w:ind w:left="6120" w:firstLine="5940"/>
       </w:pPr>
       <w:rPr/>
     </w:lvl>
   </w:abstractNum>
   <w:abstractNum w:abstractNumId="3">
     <w:lvl w:ilvl="0">
-      <w:start w:val="2"/>
+      <w:start w:val="3"/>
       <w:numFmt w:val="decimal"/>
       <w:lvlText w:val="%1."/>
       <w:lvlJc w:val="left"/>
@@ -5096,7 +6495,7 @@
       <w:lvlText w:val="%2."/>
       <w:lvlJc w:val="left"/>
       <w:pPr>
-        <w:ind w:left="1080" w:firstLine="720"/>
+        <w:ind w:left="1440" w:firstLine="1080"/>
       </w:pPr>
       <w:rPr/>
     </w:lvl>
@@ -5106,7 +6505,7 @@
       <w:lvlText w:val="%3."/>
       <w:lvlJc w:val="right"/>
       <w:pPr>
-        <w:ind w:left="1800" w:firstLine="1620"/>
+        <w:ind w:left="2160" w:firstLine="1980"/>
       </w:pPr>
       <w:rPr/>
     </w:lvl>
@@ -5116,7 +6515,7 @@
       <w:lvlText w:val="%4."/>
       <w:lvlJc w:val="left"/>
       <w:pPr>
-        <w:ind w:left="2520" w:firstLine="2160"/>
+        <w:ind w:left="2880" w:firstLine="2520"/>
       </w:pPr>
       <w:rPr/>
     </w:lvl>
@@ -5126,7 +6525,7 @@
       <w:lvlText w:val="%5."/>
       <w:lvlJc w:val="left"/>
       <w:pPr>
-        <w:ind w:left="3240" w:firstLine="2880"/>
+        <w:ind w:left="3600" w:firstLine="3240"/>
       </w:pPr>
       <w:rPr/>
     </w:lvl>
@@ -5136,7 +6535,7 @@
       <w:lvlText w:val="%6."/>
       <w:lvlJc w:val="right"/>
       <w:pPr>
-        <w:ind w:left="3960" w:firstLine="3780"/>
+        <w:ind w:left="4320" w:firstLine="4140"/>
       </w:pPr>
       <w:rPr/>
     </w:lvl>
@@ -5146,7 +6545,7 @@
       <w:lvlText w:val="%7."/>
       <w:lvlJc w:val="left"/>
       <w:pPr>
-        <w:ind w:left="4680" w:firstLine="4320"/>
+        <w:ind w:left="5040" w:firstLine="4680"/>
       </w:pPr>
       <w:rPr/>
     </w:lvl>
@@ -5156,7 +6555,7 @@
       <w:lvlText w:val="%8."/>
       <w:lvlJc w:val="left"/>
       <w:pPr>
-        <w:ind w:left="5400" w:firstLine="5040"/>
+        <w:ind w:left="5760" w:firstLine="5400"/>
       </w:pPr>
       <w:rPr/>
     </w:lvl>
@@ -5166,104 +6565,12 @@
       <w:lvlText w:val="%9."/>
       <w:lvlJc w:val="right"/>
       <w:pPr>
-        <w:ind w:left="6120" w:firstLine="5940"/>
+        <w:ind w:left="6480" w:firstLine="6300"/>
       </w:pPr>
       <w:rPr/>
     </w:lvl>
   </w:abstractNum>
   <w:abstractNum w:abstractNumId="4">
-    <w:lvl w:ilvl="0">
-      <w:start w:val="3"/>
-      <w:numFmt w:val="decimal"/>
-      <w:lvlText w:val="%1."/>
-      <w:lvlJc w:val="left"/>
-      <w:pPr>
-        <w:ind w:left="360" w:firstLine="0"/>
-      </w:pPr>
-      <w:rPr/>
-    </w:lvl>
-    <w:lvl w:ilvl="1">
-      <w:start w:val="1"/>
-      <w:numFmt w:val="lowerLetter"/>
-      <w:lvlText w:val="%2."/>
-      <w:lvlJc w:val="left"/>
-      <w:pPr>
-        <w:ind w:left="1440" w:firstLine="1080"/>
-      </w:pPr>
-      <w:rPr/>
-    </w:lvl>
-    <w:lvl w:ilvl="2">
-      <w:start w:val="1"/>
-      <w:numFmt w:val="lowerRoman"/>
-      <w:lvlText w:val="%3."/>
-      <w:lvlJc w:val="right"/>
-      <w:pPr>
-        <w:ind w:left="2160" w:firstLine="1980"/>
-      </w:pPr>
-      <w:rPr/>
-    </w:lvl>
-    <w:lvl w:ilvl="3">
-      <w:start w:val="1"/>
-      <w:numFmt w:val="decimal"/>
-      <w:lvlText w:val="%4."/>
-      <w:lvlJc w:val="left"/>
-      <w:pPr>
-        <w:ind w:left="2880" w:firstLine="2520"/>
-      </w:pPr>
-      <w:rPr/>
-    </w:lvl>
-    <w:lvl w:ilvl="4">
-      <w:start w:val="1"/>
-      <w:numFmt w:val="lowerLetter"/>
-      <w:lvlText w:val="%5."/>
-      <w:lvlJc w:val="left"/>
-      <w:pPr>
-        <w:ind w:left="3600" w:firstLine="3240"/>
-      </w:pPr>
-      <w:rPr/>
-    </w:lvl>
-    <w:lvl w:ilvl="5">
-      <w:start w:val="1"/>
-      <w:numFmt w:val="lowerRoman"/>
-      <w:lvlText w:val="%6."/>
-      <w:lvlJc w:val="right"/>
-      <w:pPr>
-        <w:ind w:left="4320" w:firstLine="4140"/>
-      </w:pPr>
-      <w:rPr/>
-    </w:lvl>
-    <w:lvl w:ilvl="6">
-      <w:start w:val="1"/>
-      <w:numFmt w:val="decimal"/>
-      <w:lvlText w:val="%7."/>
-      <w:lvlJc w:val="left"/>
-      <w:pPr>
-        <w:ind w:left="5040" w:firstLine="4680"/>
-      </w:pPr>
-      <w:rPr/>
-    </w:lvl>
-    <w:lvl w:ilvl="7">
-      <w:start w:val="1"/>
-      <w:numFmt w:val="lowerLetter"/>
-      <w:lvlText w:val="%8."/>
-      <w:lvlJc w:val="left"/>
-      <w:pPr>
-        <w:ind w:left="5760" w:firstLine="5400"/>
-      </w:pPr>
-      <w:rPr/>
-    </w:lvl>
-    <w:lvl w:ilvl="8">
-      <w:start w:val="1"/>
-      <w:numFmt w:val="lowerRoman"/>
-      <w:lvlText w:val="%9."/>
-      <w:lvlJc w:val="right"/>
-      <w:pPr>
-        <w:ind w:left="6480" w:firstLine="6300"/>
-      </w:pPr>
-      <w:rPr/>
-    </w:lvl>
-  </w:abstractNum>
-  <w:abstractNum w:abstractNumId="5">
     <w:lvl w:ilvl="0">
       <w:start w:val="1"/>
       <w:numFmt w:val="decimal"/>
@@ -5366,9 +6673,6 @@
   </w:num>
   <w:num w:numId="4">
     <w:abstractNumId w:val="4"/>
-  </w:num>
-  <w:num w:numId="5">
-    <w:abstractNumId w:val="5"/>
   </w:num>
 </w:numbering>
 </file>
@@ -5642,10 +6946,6 @@
   </w:style>
   <w:style w:type="table" w:styleId="Table5">
     <w:basedOn w:val="TableNormal"/>
-    <w:pPr>
-      <w:spacing w:after="0" w:line="240" w:lineRule="auto"/>
-    </w:pPr>
-    <w:rPr/>
     <w:tblPr>
       <w:tblStyleRowBandSize w:val="1"/>
       <w:tblStyleColBandSize w:val="1"/>
@@ -5674,6 +6974,29 @@
     <w:tblPr>
       <w:tblStyleRowBandSize w:val="1"/>
       <w:tblStyleColBandSize w:val="1"/>
+    </w:tblPr>
+    <w:tblStylePr w:type="band1Horz"/>
+    <w:tblStylePr w:type="band1Vert"/>
+    <w:tblStylePr w:type="band2Horz"/>
+    <w:tblStylePr w:type="band2Vert"/>
+    <w:tblStylePr w:type="firstCol"/>
+    <w:tblStylePr w:type="firstRow"/>
+    <w:tblStylePr w:type="lastCol"/>
+    <w:tblStylePr w:type="lastRow"/>
+    <w:tblStylePr w:type="neCell"/>
+    <w:tblStylePr w:type="nwCell"/>
+    <w:tblStylePr w:type="seCell"/>
+    <w:tblStylePr w:type="swCell"/>
+  </w:style>
+  <w:style w:type="table" w:styleId="Table7">
+    <w:basedOn w:val="TableNormal"/>
+    <w:pPr>
+      <w:spacing w:after="0" w:line="240" w:lineRule="auto"/>
+    </w:pPr>
+    <w:rPr/>
+    <w:tblPr>
+      <w:tblStyleRowBandSize w:val="1"/>
+      <w:tblStyleColBandSize w:val="1"/>
       <w:tblCellMar>
         <w:top w:w="0.0" w:type="dxa"/>
         <w:left w:w="115.0" w:type="dxa"/>

</xml_diff>